<commit_message>
Update peer assessment MS2
</commit_message>
<xml_diff>
--- a/Milestone_2/peer_assessment_milestone2.docx
+++ b/Milestone_2/peer_assessment_milestone2.docx
@@ -4,7 +4,7 @@
   <w:body>
     <w:p>
       <w:pPr>
-        <w:pStyle w:val="Title"/>
+        <w:pStyle w:val="a4"/>
         <w:pBdr>
           <w:bottom w:val="single" w:sz="4" w:space="1" w:color="auto"/>
         </w:pBdr>
@@ -394,7 +394,7 @@
     </w:p>
     <w:tbl>
       <w:tblPr>
-        <w:tblStyle w:val="GridTable4-Accent3"/>
+        <w:tblStyle w:val="4-3"/>
         <w:tblW w:w="0" w:type="auto"/>
         <w:tblLook w:val="04A0" w:firstRow="1" w:lastRow="0" w:firstColumn="1" w:lastColumn="0" w:noHBand="0" w:noVBand="1"/>
       </w:tblPr>
@@ -741,7 +741,7 @@
     </w:tbl>
     <w:p>
       <w:pPr>
-        <w:pStyle w:val="Heading1"/>
+        <w:pStyle w:val="1"/>
         <w:shd w:val="clear" w:color="auto" w:fill="C9C9C9" w:themeFill="accent3" w:themeFillTint="99"/>
         <w:rPr>
           <w:rFonts w:ascii="Times New Roman" w:eastAsiaTheme="minorEastAsia" w:hAnsi="Times New Roman" w:cs="Times New Roman"/>
@@ -794,7 +794,7 @@
     </w:p>
     <w:p>
       <w:pPr>
-        <w:pStyle w:val="ListParagraph"/>
+        <w:pStyle w:val="a6"/>
         <w:numPr>
           <w:ilvl w:val="0"/>
           <w:numId w:val="2"/>
@@ -818,7 +818,7 @@
     </w:p>
     <w:p>
       <w:pPr>
-        <w:pStyle w:val="ListParagraph"/>
+        <w:pStyle w:val="a6"/>
         <w:numPr>
           <w:ilvl w:val="1"/>
           <w:numId w:val="2"/>
@@ -842,7 +842,7 @@
     </w:p>
     <w:p>
       <w:pPr>
-        <w:pStyle w:val="ListParagraph"/>
+        <w:pStyle w:val="a6"/>
         <w:numPr>
           <w:ilvl w:val="1"/>
           <w:numId w:val="2"/>
@@ -866,7 +866,7 @@
     </w:p>
     <w:p>
       <w:pPr>
-        <w:pStyle w:val="ListParagraph"/>
+        <w:pStyle w:val="a6"/>
         <w:numPr>
           <w:ilvl w:val="1"/>
           <w:numId w:val="2"/>
@@ -890,7 +890,7 @@
     </w:p>
     <w:p>
       <w:pPr>
-        <w:pStyle w:val="ListParagraph"/>
+        <w:pStyle w:val="a6"/>
         <w:numPr>
           <w:ilvl w:val="1"/>
           <w:numId w:val="2"/>
@@ -914,7 +914,7 @@
     </w:p>
     <w:p>
       <w:pPr>
-        <w:pStyle w:val="ListParagraph"/>
+        <w:pStyle w:val="a6"/>
         <w:numPr>
           <w:ilvl w:val="1"/>
           <w:numId w:val="2"/>
@@ -938,7 +938,7 @@
     </w:p>
     <w:p>
       <w:pPr>
-        <w:pStyle w:val="ListParagraph"/>
+        <w:pStyle w:val="a6"/>
         <w:numPr>
           <w:ilvl w:val="1"/>
           <w:numId w:val="2"/>
@@ -962,7 +962,7 @@
     </w:p>
     <w:p>
       <w:pPr>
-        <w:pStyle w:val="ListParagraph"/>
+        <w:pStyle w:val="a6"/>
         <w:numPr>
           <w:ilvl w:val="2"/>
           <w:numId w:val="2"/>
@@ -986,7 +986,7 @@
     </w:p>
     <w:p>
       <w:pPr>
-        <w:pStyle w:val="ListParagraph"/>
+        <w:pStyle w:val="a6"/>
         <w:numPr>
           <w:ilvl w:val="1"/>
           <w:numId w:val="2"/>
@@ -1010,7 +1010,7 @@
     </w:p>
     <w:p>
       <w:pPr>
-        <w:pStyle w:val="ListParagraph"/>
+        <w:pStyle w:val="a6"/>
         <w:numPr>
           <w:ilvl w:val="2"/>
           <w:numId w:val="2"/>
@@ -1034,7 +1034,7 @@
     </w:p>
     <w:p>
       <w:pPr>
-        <w:pStyle w:val="ListParagraph"/>
+        <w:pStyle w:val="a6"/>
         <w:numPr>
           <w:ilvl w:val="1"/>
           <w:numId w:val="2"/>
@@ -1058,7 +1058,7 @@
     </w:p>
     <w:p>
       <w:pPr>
-        <w:pStyle w:val="ListParagraph"/>
+        <w:pStyle w:val="a6"/>
         <w:numPr>
           <w:ilvl w:val="2"/>
           <w:numId w:val="2"/>
@@ -1082,7 +1082,7 @@
     </w:p>
     <w:p>
       <w:pPr>
-        <w:pStyle w:val="ListParagraph"/>
+        <w:pStyle w:val="a6"/>
         <w:numPr>
           <w:ilvl w:val="1"/>
           <w:numId w:val="2"/>
@@ -1106,7 +1106,7 @@
     </w:p>
     <w:p>
       <w:pPr>
-        <w:pStyle w:val="ListParagraph"/>
+        <w:pStyle w:val="a6"/>
         <w:numPr>
           <w:ilvl w:val="1"/>
           <w:numId w:val="2"/>
@@ -1130,7 +1130,7 @@
     </w:p>
     <w:p>
       <w:pPr>
-        <w:pStyle w:val="ListParagraph"/>
+        <w:pStyle w:val="a6"/>
         <w:numPr>
           <w:ilvl w:val="1"/>
           <w:numId w:val="2"/>
@@ -1154,7 +1154,7 @@
     </w:p>
     <w:p>
       <w:pPr>
-        <w:pStyle w:val="Heading1"/>
+        <w:pStyle w:val="1"/>
         <w:shd w:val="clear" w:color="auto" w:fill="C9C9C9" w:themeFill="accent3" w:themeFillTint="99"/>
         <w:rPr>
           <w:rFonts w:ascii="Times New Roman" w:eastAsiaTheme="minorEastAsia" w:hAnsi="Times New Roman" w:cs="Times New Roman"/>
@@ -1230,7 +1230,7 @@
     </w:p>
     <w:p>
       <w:pPr>
-        <w:pStyle w:val="ListParagraph"/>
+        <w:pStyle w:val="a6"/>
         <w:numPr>
           <w:ilvl w:val="0"/>
           <w:numId w:val="2"/>
@@ -1294,7 +1294,7 @@
     </w:p>
     <w:p>
       <w:pPr>
-        <w:pStyle w:val="Heading1"/>
+        <w:pStyle w:val="1"/>
         <w:shd w:val="clear" w:color="auto" w:fill="C9C9C9" w:themeFill="accent3" w:themeFillTint="99"/>
         <w:rPr>
           <w:rFonts w:ascii="Times New Roman" w:eastAsiaTheme="minorEastAsia" w:hAnsi="Times New Roman" w:cs="Times New Roman"/>
@@ -1371,7 +1371,7 @@
     </w:p>
     <w:p>
       <w:pPr>
-        <w:pStyle w:val="ListParagraph"/>
+        <w:pStyle w:val="a6"/>
         <w:numPr>
           <w:ilvl w:val="0"/>
           <w:numId w:val="2"/>
@@ -1395,7 +1395,7 @@
     </w:p>
     <w:p>
       <w:pPr>
-        <w:pStyle w:val="ListParagraph"/>
+        <w:pStyle w:val="a6"/>
         <w:numPr>
           <w:ilvl w:val="1"/>
           <w:numId w:val="2"/>
@@ -1419,7 +1419,7 @@
     </w:p>
     <w:p>
       <w:pPr>
-        <w:pStyle w:val="ListParagraph"/>
+        <w:pStyle w:val="a6"/>
         <w:numPr>
           <w:ilvl w:val="1"/>
           <w:numId w:val="2"/>
@@ -1452,7 +1452,7 @@
     </w:p>
     <w:p>
       <w:pPr>
-        <w:pStyle w:val="ListParagraph"/>
+        <w:pStyle w:val="a6"/>
         <w:numPr>
           <w:ilvl w:val="1"/>
           <w:numId w:val="2"/>
@@ -1476,7 +1476,7 @@
     </w:p>
     <w:p>
       <w:pPr>
-        <w:pStyle w:val="ListParagraph"/>
+        <w:pStyle w:val="a6"/>
         <w:numPr>
           <w:ilvl w:val="1"/>
           <w:numId w:val="2"/>
@@ -1500,7 +1500,7 @@
     </w:p>
     <w:p>
       <w:pPr>
-        <w:pStyle w:val="ListParagraph"/>
+        <w:pStyle w:val="a6"/>
         <w:numPr>
           <w:ilvl w:val="1"/>
           <w:numId w:val="2"/>
@@ -1519,34 +1519,12 @@
           <w:szCs w:val="44"/>
           <w:lang w:val="en-US"/>
         </w:rPr>
-        <w:t xml:space="preserve">Setup backend configurations including </w:t>
-      </w:r>
-      <w:proofErr w:type="spellStart"/>
-      <w:proofErr w:type="gramStart"/>
-      <w:r>
-        <w:rPr>
-          <w:rFonts w:ascii="Times New Roman" w:hAnsi="Times New Roman" w:cs="Times New Roman"/>
-          <w:sz w:val="44"/>
-          <w:szCs w:val="44"/>
-          <w:lang w:val="en-US"/>
-        </w:rPr>
-        <w:t>application.properties</w:t>
-      </w:r>
-      <w:proofErr w:type="spellEnd"/>
-      <w:proofErr w:type="gramEnd"/>
-      <w:r>
-        <w:rPr>
-          <w:rFonts w:ascii="Times New Roman" w:hAnsi="Times New Roman" w:cs="Times New Roman"/>
-          <w:sz w:val="44"/>
-          <w:szCs w:val="44"/>
-          <w:lang w:val="en-US"/>
-        </w:rPr>
-        <w:t>, dialect, repository, service, controller and other entities.</w:t>
-      </w:r>
-    </w:p>
-    <w:p>
-      <w:pPr>
-        <w:pStyle w:val="ListParagraph"/>
+        <w:t>Setup backend configurations including application.properties, dialect, repository, service, controller and other entities.</w:t>
+      </w:r>
+    </w:p>
+    <w:p>
+      <w:pPr>
+        <w:pStyle w:val="a6"/>
         <w:numPr>
           <w:ilvl w:val="1"/>
           <w:numId w:val="2"/>
@@ -1570,7 +1548,7 @@
     </w:p>
     <w:p>
       <w:pPr>
-        <w:pStyle w:val="ListParagraph"/>
+        <w:pStyle w:val="a6"/>
         <w:numPr>
           <w:ilvl w:val="1"/>
           <w:numId w:val="2"/>
@@ -1594,7 +1572,7 @@
     </w:p>
     <w:p>
       <w:pPr>
-        <w:pStyle w:val="ListParagraph"/>
+        <w:pStyle w:val="a6"/>
         <w:numPr>
           <w:ilvl w:val="1"/>
           <w:numId w:val="2"/>
@@ -1618,7 +1596,7 @@
     </w:p>
     <w:p>
       <w:pPr>
-        <w:pStyle w:val="ListParagraph"/>
+        <w:pStyle w:val="a6"/>
         <w:numPr>
           <w:ilvl w:val="1"/>
           <w:numId w:val="2"/>
@@ -1672,7 +1650,27 @@
     </w:p>
     <w:p>
       <w:pPr>
-        <w:pStyle w:val="Heading1"/>
+        <w:rPr>
+          <w:rFonts w:ascii="Times New Roman" w:hAnsi="Times New Roman" w:cs="Times New Roman"/>
+          <w:sz w:val="44"/>
+          <w:szCs w:val="44"/>
+          <w:lang w:val="en-US"/>
+        </w:rPr>
+      </w:pPr>
+    </w:p>
+    <w:p>
+      <w:pPr>
+        <w:rPr>
+          <w:rFonts w:ascii="Times New Roman" w:hAnsi="Times New Roman" w:cs="Times New Roman"/>
+          <w:sz w:val="44"/>
+          <w:szCs w:val="44"/>
+          <w:lang w:val="en-US"/>
+        </w:rPr>
+      </w:pPr>
+    </w:p>
+    <w:p>
+      <w:pPr>
+        <w:pStyle w:val="1"/>
         <w:shd w:val="clear" w:color="auto" w:fill="C9C9C9" w:themeFill="accent3" w:themeFillTint="99"/>
         <w:rPr>
           <w:rFonts w:ascii="Times New Roman" w:eastAsiaTheme="minorEastAsia" w:hAnsi="Times New Roman" w:cs="Times New Roman"/>
@@ -1694,6 +1692,7 @@
           <w:szCs w:val="52"/>
           <w:lang w:val="en-US"/>
         </w:rPr>
+        <w:lastRenderedPageBreak/>
         <w:t xml:space="preserve">Member </w:t>
       </w:r>
       <w:r>
@@ -1748,7 +1747,7 @@
     </w:p>
     <w:p>
       <w:pPr>
-        <w:pStyle w:val="ListParagraph"/>
+        <w:pStyle w:val="a6"/>
         <w:numPr>
           <w:ilvl w:val="0"/>
           <w:numId w:val="2"/>
@@ -1772,47 +1771,326 @@
     </w:p>
     <w:p>
       <w:pPr>
-        <w:rPr>
-          <w:rFonts w:ascii="Times New Roman" w:hAnsi="Times New Roman" w:cs="Times New Roman"/>
-          <w:sz w:val="44"/>
-          <w:szCs w:val="44"/>
-          <w:lang w:val="en-US"/>
-        </w:rPr>
-      </w:pPr>
-    </w:p>
-    <w:p>
-      <w:pPr>
-        <w:rPr>
-          <w:rFonts w:ascii="Times New Roman" w:hAnsi="Times New Roman" w:cs="Times New Roman"/>
-          <w:sz w:val="44"/>
-          <w:szCs w:val="44"/>
-          <w:lang w:val="en-US"/>
-        </w:rPr>
-      </w:pPr>
-    </w:p>
-    <w:p>
-      <w:pPr>
-        <w:rPr>
-          <w:rFonts w:ascii="Times New Roman" w:hAnsi="Times New Roman" w:cs="Times New Roman"/>
-          <w:sz w:val="44"/>
-          <w:szCs w:val="44"/>
-          <w:lang w:val="en-US"/>
-        </w:rPr>
-      </w:pPr>
-    </w:p>
-    <w:p>
-      <w:pPr>
-        <w:rPr>
-          <w:rFonts w:ascii="Times New Roman" w:hAnsi="Times New Roman" w:cs="Times New Roman"/>
-          <w:sz w:val="44"/>
-          <w:szCs w:val="44"/>
-          <w:lang w:val="en-US"/>
-        </w:rPr>
-      </w:pPr>
-    </w:p>
-    <w:p>
-      <w:pPr>
-        <w:pStyle w:val="Heading1"/>
+        <w:pStyle w:val="a6"/>
+        <w:numPr>
+          <w:ilvl w:val="1"/>
+          <w:numId w:val="2"/>
+        </w:numPr>
+        <w:rPr>
+          <w:rFonts w:ascii="Times New Roman" w:hAnsi="Times New Roman" w:cs="Times New Roman"/>
+          <w:sz w:val="44"/>
+          <w:szCs w:val="44"/>
+          <w:lang w:val="en-US"/>
+        </w:rPr>
+      </w:pPr>
+      <w:r>
+        <w:rPr>
+          <w:rFonts w:ascii="Times New Roman" w:hAnsi="Times New Roman" w:cs="Times New Roman"/>
+          <w:sz w:val="44"/>
+          <w:szCs w:val="44"/>
+          <w:lang w:val="en-US"/>
+        </w:rPr>
+        <w:t>User Stories 13-14</w:t>
+      </w:r>
+    </w:p>
+    <w:p>
+      <w:pPr>
+        <w:pStyle w:val="a6"/>
+        <w:numPr>
+          <w:ilvl w:val="1"/>
+          <w:numId w:val="2"/>
+        </w:numPr>
+        <w:rPr>
+          <w:rFonts w:ascii="Times New Roman" w:hAnsi="Times New Roman" w:cs="Times New Roman"/>
+          <w:sz w:val="44"/>
+          <w:szCs w:val="44"/>
+          <w:lang w:val="en-US"/>
+        </w:rPr>
+      </w:pPr>
+      <w:r>
+        <w:rPr>
+          <w:rFonts w:ascii="Times New Roman" w:hAnsi="Times New Roman" w:cs="Times New Roman"/>
+          <w:sz w:val="44"/>
+          <w:szCs w:val="44"/>
+          <w:lang w:val="en-US"/>
+        </w:rPr>
+        <w:t>Setup voice chat meetings</w:t>
+      </w:r>
+    </w:p>
+    <w:p>
+      <w:pPr>
+        <w:pStyle w:val="a6"/>
+        <w:numPr>
+          <w:ilvl w:val="1"/>
+          <w:numId w:val="2"/>
+        </w:numPr>
+        <w:rPr>
+          <w:rFonts w:ascii="Times New Roman" w:hAnsi="Times New Roman" w:cs="Times New Roman"/>
+          <w:sz w:val="44"/>
+          <w:szCs w:val="44"/>
+          <w:lang w:val="en-US"/>
+        </w:rPr>
+      </w:pPr>
+      <w:r>
+        <w:rPr>
+          <w:rFonts w:ascii="Times New Roman" w:hAnsi="Times New Roman" w:cs="Times New Roman"/>
+          <w:sz w:val="44"/>
+          <w:szCs w:val="44"/>
+          <w:lang w:val="en-US"/>
+        </w:rPr>
+        <w:t>Create User page (Admin)</w:t>
+      </w:r>
+    </w:p>
+    <w:p>
+      <w:pPr>
+        <w:pStyle w:val="a6"/>
+        <w:numPr>
+          <w:ilvl w:val="2"/>
+          <w:numId w:val="2"/>
+        </w:numPr>
+        <w:rPr>
+          <w:rFonts w:ascii="Times New Roman" w:hAnsi="Times New Roman" w:cs="Times New Roman"/>
+          <w:sz w:val="44"/>
+          <w:szCs w:val="44"/>
+          <w:lang w:val="en-US"/>
+        </w:rPr>
+      </w:pPr>
+      <w:r>
+        <w:rPr>
+          <w:rFonts w:ascii="Times New Roman" w:hAnsi="Times New Roman" w:cs="Times New Roman"/>
+          <w:sz w:val="44"/>
+          <w:szCs w:val="44"/>
+          <w:lang w:val="en-US"/>
+        </w:rPr>
+        <w:t>Create Admin (Subpage)</w:t>
+      </w:r>
+    </w:p>
+    <w:p>
+      <w:pPr>
+        <w:pStyle w:val="a6"/>
+        <w:numPr>
+          <w:ilvl w:val="3"/>
+          <w:numId w:val="2"/>
+        </w:numPr>
+        <w:rPr>
+          <w:rFonts w:ascii="Times New Roman" w:hAnsi="Times New Roman" w:cs="Times New Roman"/>
+          <w:sz w:val="44"/>
+          <w:szCs w:val="44"/>
+          <w:lang w:val="en-US"/>
+        </w:rPr>
+      </w:pPr>
+      <w:r>
+        <w:rPr>
+          <w:rFonts w:ascii="Times New Roman" w:hAnsi="Times New Roman" w:cs="Times New Roman"/>
+          <w:sz w:val="44"/>
+          <w:szCs w:val="44"/>
+          <w:lang w:val="en-US"/>
+        </w:rPr>
+        <w:t>Frontend and backend</w:t>
+      </w:r>
+    </w:p>
+    <w:p>
+      <w:pPr>
+        <w:pStyle w:val="a6"/>
+        <w:numPr>
+          <w:ilvl w:val="2"/>
+          <w:numId w:val="2"/>
+        </w:numPr>
+        <w:rPr>
+          <w:rFonts w:ascii="Times New Roman" w:hAnsi="Times New Roman" w:cs="Times New Roman"/>
+          <w:sz w:val="44"/>
+          <w:szCs w:val="44"/>
+          <w:lang w:val="en-US"/>
+        </w:rPr>
+      </w:pPr>
+      <w:r>
+        <w:rPr>
+          <w:rFonts w:ascii="Times New Roman" w:hAnsi="Times New Roman" w:cs="Times New Roman"/>
+          <w:sz w:val="44"/>
+          <w:szCs w:val="44"/>
+          <w:lang w:val="en-US"/>
+        </w:rPr>
+        <w:t>Create Patient (Subpage)</w:t>
+      </w:r>
+    </w:p>
+    <w:p>
+      <w:pPr>
+        <w:pStyle w:val="a6"/>
+        <w:numPr>
+          <w:ilvl w:val="3"/>
+          <w:numId w:val="2"/>
+        </w:numPr>
+        <w:rPr>
+          <w:rFonts w:ascii="Times New Roman" w:hAnsi="Times New Roman" w:cs="Times New Roman"/>
+          <w:sz w:val="44"/>
+          <w:szCs w:val="44"/>
+          <w:lang w:val="en-US"/>
+        </w:rPr>
+      </w:pPr>
+      <w:r>
+        <w:rPr>
+          <w:rFonts w:ascii="Times New Roman" w:hAnsi="Times New Roman" w:cs="Times New Roman"/>
+          <w:sz w:val="44"/>
+          <w:szCs w:val="44"/>
+          <w:lang w:val="en-US"/>
+        </w:rPr>
+        <w:t>Front</w:t>
+      </w:r>
+      <w:r>
+        <w:rPr>
+          <w:rFonts w:ascii="Times New Roman" w:hAnsi="Times New Roman" w:cs="Times New Roman"/>
+          <w:sz w:val="44"/>
+          <w:szCs w:val="44"/>
+          <w:lang w:val="en-US"/>
+        </w:rPr>
+        <w:t>end</w:t>
+      </w:r>
+      <w:r>
+        <w:rPr>
+          <w:rFonts w:ascii="Times New Roman" w:hAnsi="Times New Roman" w:cs="Times New Roman"/>
+          <w:sz w:val="44"/>
+          <w:szCs w:val="44"/>
+          <w:lang w:val="en-US"/>
+        </w:rPr>
+        <w:t xml:space="preserve"> and backen</w:t>
+      </w:r>
+      <w:r>
+        <w:rPr>
+          <w:rFonts w:ascii="Times New Roman" w:hAnsi="Times New Roman" w:cs="Times New Roman"/>
+          <w:sz w:val="44"/>
+          <w:szCs w:val="44"/>
+          <w:lang w:val="en-US"/>
+        </w:rPr>
+        <w:t>d</w:t>
+      </w:r>
+    </w:p>
+    <w:p>
+      <w:pPr>
+        <w:pStyle w:val="a6"/>
+        <w:numPr>
+          <w:ilvl w:val="2"/>
+          <w:numId w:val="2"/>
+        </w:numPr>
+        <w:rPr>
+          <w:rFonts w:ascii="Times New Roman" w:hAnsi="Times New Roman" w:cs="Times New Roman"/>
+          <w:sz w:val="44"/>
+          <w:szCs w:val="44"/>
+          <w:lang w:val="en-US"/>
+        </w:rPr>
+      </w:pPr>
+      <w:r>
+        <w:rPr>
+          <w:rFonts w:ascii="Times New Roman" w:hAnsi="Times New Roman" w:cs="Times New Roman"/>
+          <w:sz w:val="44"/>
+          <w:szCs w:val="44"/>
+          <w:lang w:val="en-US"/>
+        </w:rPr>
+        <w:t>Create Doctor (Subpage)</w:t>
+      </w:r>
+    </w:p>
+    <w:p>
+      <w:pPr>
+        <w:pStyle w:val="a6"/>
+        <w:numPr>
+          <w:ilvl w:val="3"/>
+          <w:numId w:val="2"/>
+        </w:numPr>
+        <w:rPr>
+          <w:rFonts w:ascii="Times New Roman" w:hAnsi="Times New Roman" w:cs="Times New Roman"/>
+          <w:sz w:val="44"/>
+          <w:szCs w:val="44"/>
+          <w:lang w:val="en-US"/>
+        </w:rPr>
+      </w:pPr>
+      <w:r>
+        <w:rPr>
+          <w:rFonts w:ascii="Times New Roman" w:hAnsi="Times New Roman" w:cs="Times New Roman"/>
+          <w:sz w:val="44"/>
+          <w:szCs w:val="44"/>
+          <w:lang w:val="en-US"/>
+        </w:rPr>
+        <w:t>Frontend and backend</w:t>
+      </w:r>
+    </w:p>
+    <w:p>
+      <w:pPr>
+        <w:pStyle w:val="a6"/>
+        <w:numPr>
+          <w:ilvl w:val="1"/>
+          <w:numId w:val="2"/>
+        </w:numPr>
+        <w:rPr>
+          <w:rFonts w:ascii="Times New Roman" w:hAnsi="Times New Roman" w:cs="Times New Roman"/>
+          <w:sz w:val="44"/>
+          <w:szCs w:val="44"/>
+          <w:lang w:val="en-US"/>
+        </w:rPr>
+      </w:pPr>
+      <w:r>
+        <w:rPr>
+          <w:rFonts w:ascii="Times New Roman" w:hAnsi="Times New Roman" w:cs="Times New Roman"/>
+          <w:sz w:val="44"/>
+          <w:szCs w:val="44"/>
+          <w:lang w:val="en-US"/>
+        </w:rPr>
+        <w:t>Admin navigation bar tweak</w:t>
+      </w:r>
+    </w:p>
+    <w:p>
+      <w:pPr>
+        <w:pStyle w:val="a6"/>
+        <w:ind w:left="2160"/>
+        <w:rPr>
+          <w:rFonts w:ascii="Times New Roman" w:hAnsi="Times New Roman" w:cs="Times New Roman"/>
+          <w:sz w:val="44"/>
+          <w:szCs w:val="44"/>
+          <w:lang w:val="en-US"/>
+        </w:rPr>
+      </w:pPr>
+    </w:p>
+    <w:p>
+      <w:pPr>
+        <w:rPr>
+          <w:rFonts w:ascii="Times New Roman" w:hAnsi="Times New Roman" w:cs="Times New Roman"/>
+          <w:sz w:val="44"/>
+          <w:szCs w:val="44"/>
+          <w:lang w:val="en-US"/>
+        </w:rPr>
+      </w:pPr>
+    </w:p>
+    <w:p>
+      <w:pPr>
+        <w:rPr>
+          <w:rFonts w:ascii="Times New Roman" w:hAnsi="Times New Roman" w:cs="Times New Roman"/>
+          <w:sz w:val="44"/>
+          <w:szCs w:val="44"/>
+          <w:lang w:val="en-US"/>
+        </w:rPr>
+      </w:pPr>
+    </w:p>
+    <w:p>
+      <w:pPr>
+        <w:rPr>
+          <w:rFonts w:ascii="Times New Roman" w:hAnsi="Times New Roman" w:cs="Times New Roman"/>
+          <w:sz w:val="44"/>
+          <w:szCs w:val="44"/>
+          <w:lang w:val="en-US"/>
+        </w:rPr>
+      </w:pPr>
+    </w:p>
+    <w:p>
+      <w:pPr>
+        <w:rPr>
+          <w:rFonts w:ascii="Times New Roman" w:hAnsi="Times New Roman" w:cs="Times New Roman"/>
+          <w:sz w:val="44"/>
+          <w:szCs w:val="44"/>
+          <w:lang w:val="en-US"/>
+        </w:rPr>
+      </w:pPr>
+    </w:p>
+    <w:p>
+      <w:pPr>
+        <w:pStyle w:val="1"/>
         <w:shd w:val="clear" w:color="auto" w:fill="C9C9C9" w:themeFill="accent3" w:themeFillTint="99"/>
         <w:rPr>
           <w:rFonts w:ascii="Times New Roman" w:eastAsiaTheme="minorEastAsia" w:hAnsi="Times New Roman" w:cs="Times New Roman"/>
@@ -1901,7 +2179,7 @@
     </w:p>
     <w:p>
       <w:pPr>
-        <w:pStyle w:val="ListParagraph"/>
+        <w:pStyle w:val="a6"/>
         <w:numPr>
           <w:ilvl w:val="0"/>
           <w:numId w:val="2"/>
@@ -2098,7 +2376,7 @@
   <w:abstractNum w:abstractNumId="0" w15:restartNumberingAfterBreak="0">
     <w:nsid w:val="54016DA5"/>
     <w:multiLevelType w:val="hybridMultilevel"/>
-    <w:tmpl w:val="3A22897C"/>
+    <w:tmpl w:val="9AF2CFAE"/>
     <w:lvl w:ilvl="0" w:tplc="D8FE178C">
       <w:numFmt w:val="bullet"/>
       <w:lvlText w:val=""/>
@@ -2729,15 +3007,15 @@
     <w:lsdException w:name="Unresolved Mention" w:semiHidden="1" w:unhideWhenUsed="1"/>
     <w:lsdException w:name="Smart Link" w:semiHidden="1" w:unhideWhenUsed="1"/>
   </w:latentStyles>
-  <w:style w:type="paragraph" w:default="1" w:styleId="Normal">
+  <w:style w:type="paragraph" w:default="1" w:styleId="a">
     <w:name w:val="Normal"/>
     <w:qFormat/>
   </w:style>
-  <w:style w:type="paragraph" w:styleId="Heading1">
+  <w:style w:type="paragraph" w:styleId="1">
     <w:name w:val="heading 1"/>
-    <w:basedOn w:val="Normal"/>
-    <w:next w:val="Normal"/>
-    <w:link w:val="Heading1Char"/>
+    <w:basedOn w:val="a"/>
+    <w:next w:val="a"/>
+    <w:link w:val="10"/>
     <w:uiPriority w:val="9"/>
     <w:qFormat/>
     <w:rsid w:val="003E13EF"/>
@@ -2754,13 +3032,13 @@
       <w:szCs w:val="32"/>
     </w:rPr>
   </w:style>
-  <w:style w:type="character" w:default="1" w:styleId="DefaultParagraphFont">
+  <w:style w:type="character" w:default="1" w:styleId="a0">
     <w:name w:val="Default Paragraph Font"/>
     <w:uiPriority w:val="1"/>
     <w:semiHidden/>
     <w:unhideWhenUsed/>
   </w:style>
-  <w:style w:type="table" w:default="1" w:styleId="TableNormal">
+  <w:style w:type="table" w:default="1" w:styleId="a1">
     <w:name w:val="Normal Table"/>
     <w:uiPriority w:val="99"/>
     <w:semiHidden/>
@@ -2775,15 +3053,15 @@
       </w:tblCellMar>
     </w:tblPr>
   </w:style>
-  <w:style w:type="numbering" w:default="1" w:styleId="NoList">
+  <w:style w:type="numbering" w:default="1" w:styleId="a2">
     <w:name w:val="No List"/>
     <w:uiPriority w:val="99"/>
     <w:semiHidden/>
     <w:unhideWhenUsed/>
   </w:style>
-  <w:style w:type="table" w:styleId="TableGrid">
+  <w:style w:type="table" w:styleId="a3">
     <w:name w:val="Table Grid"/>
-    <w:basedOn w:val="TableNormal"/>
+    <w:basedOn w:val="a1"/>
     <w:uiPriority w:val="39"/>
     <w:rsid w:val="00217898"/>
     <w:pPr>
@@ -2800,11 +3078,11 @@
       </w:tblBorders>
     </w:tblPr>
   </w:style>
-  <w:style w:type="paragraph" w:styleId="Title">
+  <w:style w:type="paragraph" w:styleId="a4">
     <w:name w:val="Title"/>
-    <w:basedOn w:val="Normal"/>
-    <w:next w:val="Normal"/>
-    <w:link w:val="TitleChar"/>
+    <w:basedOn w:val="a"/>
+    <w:next w:val="a"/>
+    <w:link w:val="a5"/>
     <w:uiPriority w:val="10"/>
     <w:qFormat/>
     <w:rsid w:val="002B5A0E"/>
@@ -2820,10 +3098,10 @@
       <w:szCs w:val="56"/>
     </w:rPr>
   </w:style>
-  <w:style w:type="character" w:customStyle="1" w:styleId="TitleChar">
-    <w:name w:val="Title Char"/>
-    <w:basedOn w:val="DefaultParagraphFont"/>
-    <w:link w:val="Title"/>
+  <w:style w:type="character" w:customStyle="1" w:styleId="a5">
+    <w:name w:val="標題 字元"/>
+    <w:basedOn w:val="a0"/>
+    <w:link w:val="a4"/>
     <w:uiPriority w:val="10"/>
     <w:rsid w:val="002B5A0E"/>
     <w:rPr>
@@ -2834,9 +3112,9 @@
       <w:szCs w:val="56"/>
     </w:rPr>
   </w:style>
-  <w:style w:type="table" w:styleId="PlainTable5">
+  <w:style w:type="table" w:styleId="5">
     <w:name w:val="Plain Table 5"/>
-    <w:basedOn w:val="TableNormal"/>
+    <w:basedOn w:val="a1"/>
     <w:uiPriority w:val="45"/>
     <w:rsid w:val="009425FA"/>
     <w:pPr>
@@ -2954,10 +3232,10 @@
       </w:tcPr>
     </w:tblStylePr>
   </w:style>
-  <w:style w:type="character" w:customStyle="1" w:styleId="Heading1Char">
-    <w:name w:val="Heading 1 Char"/>
-    <w:basedOn w:val="DefaultParagraphFont"/>
-    <w:link w:val="Heading1"/>
+  <w:style w:type="character" w:customStyle="1" w:styleId="10">
+    <w:name w:val="標題 1 字元"/>
+    <w:basedOn w:val="a0"/>
+    <w:link w:val="1"/>
     <w:uiPriority w:val="9"/>
     <w:rsid w:val="003E13EF"/>
     <w:rPr>
@@ -2967,9 +3245,9 @@
       <w:szCs w:val="32"/>
     </w:rPr>
   </w:style>
-  <w:style w:type="paragraph" w:styleId="ListParagraph">
+  <w:style w:type="paragraph" w:styleId="a6">
     <w:name w:val="List Paragraph"/>
-    <w:basedOn w:val="Normal"/>
+    <w:basedOn w:val="a"/>
     <w:uiPriority w:val="34"/>
     <w:qFormat/>
     <w:rsid w:val="00E168F9"/>
@@ -2978,9 +3256,9 @@
       <w:contextualSpacing/>
     </w:pPr>
   </w:style>
-  <w:style w:type="table" w:styleId="GridTable4">
+  <w:style w:type="table" w:styleId="4">
     <w:name w:val="Grid Table 4"/>
-    <w:basedOn w:val="TableNormal"/>
+    <w:basedOn w:val="a1"/>
     <w:uiPriority w:val="49"/>
     <w:rsid w:val="002A185D"/>
     <w:pPr>
@@ -3054,9 +3332,9 @@
       </w:tcPr>
     </w:tblStylePr>
   </w:style>
-  <w:style w:type="table" w:styleId="GridTable4-Accent1">
+  <w:style w:type="table" w:styleId="4-1">
     <w:name w:val="Grid Table 4 Accent 1"/>
-    <w:basedOn w:val="TableNormal"/>
+    <w:basedOn w:val="a1"/>
     <w:uiPriority w:val="49"/>
     <w:rsid w:val="002A185D"/>
     <w:pPr>
@@ -3130,9 +3408,9 @@
       </w:tcPr>
     </w:tblStylePr>
   </w:style>
-  <w:style w:type="table" w:styleId="GridTable4-Accent3">
+  <w:style w:type="table" w:styleId="4-3">
     <w:name w:val="Grid Table 4 Accent 3"/>
-    <w:basedOn w:val="TableNormal"/>
+    <w:basedOn w:val="a1"/>
     <w:uiPriority w:val="49"/>
     <w:rsid w:val="002A185D"/>
     <w:pPr>

</xml_diff>

<commit_message>
Modified peer assessment and uploaded video
</commit_message>
<xml_diff>
--- a/Milestone_2/peer_assessment_milestone2.docx
+++ b/Milestone_2/peer_assessment_milestone2.docx
@@ -4,7 +4,7 @@
   <w:body>
     <w:p>
       <w:pPr>
-        <w:pStyle w:val="a4"/>
+        <w:pStyle w:val="Title"/>
         <w:pBdr>
           <w:bottom w:val="single" w:sz="4" w:space="1" w:color="auto"/>
         </w:pBdr>
@@ -394,7 +394,7 @@
     </w:p>
     <w:tbl>
       <w:tblPr>
-        <w:tblStyle w:val="4-3"/>
+        <w:tblStyle w:val="GridTable4-Accent3"/>
         <w:tblW w:w="0" w:type="auto"/>
         <w:tblLook w:val="04A0" w:firstRow="1" w:lastRow="0" w:firstColumn="1" w:lastColumn="0" w:noHBand="0" w:noVBand="1"/>
       </w:tblPr>
@@ -741,7 +741,7 @@
     </w:tbl>
     <w:p>
       <w:pPr>
-        <w:pStyle w:val="1"/>
+        <w:pStyle w:val="Heading1"/>
         <w:shd w:val="clear" w:color="auto" w:fill="C9C9C9" w:themeFill="accent3" w:themeFillTint="99"/>
         <w:rPr>
           <w:rFonts w:ascii="Times New Roman" w:eastAsiaTheme="minorEastAsia" w:hAnsi="Times New Roman" w:cs="Times New Roman"/>
@@ -794,7 +794,7 @@
     </w:p>
     <w:p>
       <w:pPr>
-        <w:pStyle w:val="a6"/>
+        <w:pStyle w:val="ListParagraph"/>
         <w:numPr>
           <w:ilvl w:val="0"/>
           <w:numId w:val="2"/>
@@ -818,7 +818,7 @@
     </w:p>
     <w:p>
       <w:pPr>
-        <w:pStyle w:val="a6"/>
+        <w:pStyle w:val="ListParagraph"/>
         <w:numPr>
           <w:ilvl w:val="1"/>
           <w:numId w:val="2"/>
@@ -842,7 +842,7 @@
     </w:p>
     <w:p>
       <w:pPr>
-        <w:pStyle w:val="a6"/>
+        <w:pStyle w:val="ListParagraph"/>
         <w:numPr>
           <w:ilvl w:val="1"/>
           <w:numId w:val="2"/>
@@ -866,7 +866,7 @@
     </w:p>
     <w:p>
       <w:pPr>
-        <w:pStyle w:val="a6"/>
+        <w:pStyle w:val="ListParagraph"/>
         <w:numPr>
           <w:ilvl w:val="1"/>
           <w:numId w:val="2"/>
@@ -890,7 +890,7 @@
     </w:p>
     <w:p>
       <w:pPr>
-        <w:pStyle w:val="a6"/>
+        <w:pStyle w:val="ListParagraph"/>
         <w:numPr>
           <w:ilvl w:val="1"/>
           <w:numId w:val="2"/>
@@ -914,7 +914,7 @@
     </w:p>
     <w:p>
       <w:pPr>
-        <w:pStyle w:val="a6"/>
+        <w:pStyle w:val="ListParagraph"/>
         <w:numPr>
           <w:ilvl w:val="1"/>
           <w:numId w:val="2"/>
@@ -938,7 +938,7 @@
     </w:p>
     <w:p>
       <w:pPr>
-        <w:pStyle w:val="a6"/>
+        <w:pStyle w:val="ListParagraph"/>
         <w:numPr>
           <w:ilvl w:val="1"/>
           <w:numId w:val="2"/>
@@ -962,7 +962,7 @@
     </w:p>
     <w:p>
       <w:pPr>
-        <w:pStyle w:val="a6"/>
+        <w:pStyle w:val="ListParagraph"/>
         <w:numPr>
           <w:ilvl w:val="2"/>
           <w:numId w:val="2"/>
@@ -986,7 +986,7 @@
     </w:p>
     <w:p>
       <w:pPr>
-        <w:pStyle w:val="a6"/>
+        <w:pStyle w:val="ListParagraph"/>
         <w:numPr>
           <w:ilvl w:val="1"/>
           <w:numId w:val="2"/>
@@ -1010,7 +1010,7 @@
     </w:p>
     <w:p>
       <w:pPr>
-        <w:pStyle w:val="a6"/>
+        <w:pStyle w:val="ListParagraph"/>
         <w:numPr>
           <w:ilvl w:val="2"/>
           <w:numId w:val="2"/>
@@ -1034,7 +1034,7 @@
     </w:p>
     <w:p>
       <w:pPr>
-        <w:pStyle w:val="a6"/>
+        <w:pStyle w:val="ListParagraph"/>
         <w:numPr>
           <w:ilvl w:val="1"/>
           <w:numId w:val="2"/>
@@ -1058,7 +1058,7 @@
     </w:p>
     <w:p>
       <w:pPr>
-        <w:pStyle w:val="a6"/>
+        <w:pStyle w:val="ListParagraph"/>
         <w:numPr>
           <w:ilvl w:val="2"/>
           <w:numId w:val="2"/>
@@ -1082,7 +1082,7 @@
     </w:p>
     <w:p>
       <w:pPr>
-        <w:pStyle w:val="a6"/>
+        <w:pStyle w:val="ListParagraph"/>
         <w:numPr>
           <w:ilvl w:val="1"/>
           <w:numId w:val="2"/>
@@ -1106,7 +1106,7 @@
     </w:p>
     <w:p>
       <w:pPr>
-        <w:pStyle w:val="a6"/>
+        <w:pStyle w:val="ListParagraph"/>
         <w:numPr>
           <w:ilvl w:val="1"/>
           <w:numId w:val="2"/>
@@ -1130,7 +1130,7 @@
     </w:p>
     <w:p>
       <w:pPr>
-        <w:pStyle w:val="a6"/>
+        <w:pStyle w:val="ListParagraph"/>
         <w:numPr>
           <w:ilvl w:val="1"/>
           <w:numId w:val="2"/>
@@ -1154,7 +1154,7 @@
     </w:p>
     <w:p>
       <w:pPr>
-        <w:pStyle w:val="1"/>
+        <w:pStyle w:val="Heading1"/>
         <w:shd w:val="clear" w:color="auto" w:fill="C9C9C9" w:themeFill="accent3" w:themeFillTint="99"/>
         <w:rPr>
           <w:rFonts w:ascii="Times New Roman" w:eastAsiaTheme="minorEastAsia" w:hAnsi="Times New Roman" w:cs="Times New Roman"/>
@@ -1230,7 +1230,7 @@
     </w:p>
     <w:p>
       <w:pPr>
-        <w:pStyle w:val="a6"/>
+        <w:pStyle w:val="ListParagraph"/>
         <w:numPr>
           <w:ilvl w:val="0"/>
           <w:numId w:val="2"/>
@@ -1294,7 +1294,7 @@
     </w:p>
     <w:p>
       <w:pPr>
-        <w:pStyle w:val="1"/>
+        <w:pStyle w:val="Heading1"/>
         <w:shd w:val="clear" w:color="auto" w:fill="C9C9C9" w:themeFill="accent3" w:themeFillTint="99"/>
         <w:rPr>
           <w:rFonts w:ascii="Times New Roman" w:eastAsiaTheme="minorEastAsia" w:hAnsi="Times New Roman" w:cs="Times New Roman"/>
@@ -1371,7 +1371,7 @@
     </w:p>
     <w:p>
       <w:pPr>
-        <w:pStyle w:val="a6"/>
+        <w:pStyle w:val="ListParagraph"/>
         <w:numPr>
           <w:ilvl w:val="0"/>
           <w:numId w:val="2"/>
@@ -1395,7 +1395,7 @@
     </w:p>
     <w:p>
       <w:pPr>
-        <w:pStyle w:val="a6"/>
+        <w:pStyle w:val="ListParagraph"/>
         <w:numPr>
           <w:ilvl w:val="1"/>
           <w:numId w:val="2"/>
@@ -1419,7 +1419,7 @@
     </w:p>
     <w:p>
       <w:pPr>
-        <w:pStyle w:val="a6"/>
+        <w:pStyle w:val="ListParagraph"/>
         <w:numPr>
           <w:ilvl w:val="1"/>
           <w:numId w:val="2"/>
@@ -1452,7 +1452,7 @@
     </w:p>
     <w:p>
       <w:pPr>
-        <w:pStyle w:val="a6"/>
+        <w:pStyle w:val="ListParagraph"/>
         <w:numPr>
           <w:ilvl w:val="1"/>
           <w:numId w:val="2"/>
@@ -1476,7 +1476,7 @@
     </w:p>
     <w:p>
       <w:pPr>
-        <w:pStyle w:val="a6"/>
+        <w:pStyle w:val="ListParagraph"/>
         <w:numPr>
           <w:ilvl w:val="1"/>
           <w:numId w:val="2"/>
@@ -1500,7 +1500,7 @@
     </w:p>
     <w:p>
       <w:pPr>
-        <w:pStyle w:val="a6"/>
+        <w:pStyle w:val="ListParagraph"/>
         <w:numPr>
           <w:ilvl w:val="1"/>
           <w:numId w:val="2"/>
@@ -1519,12 +1519,34 @@
           <w:szCs w:val="44"/>
           <w:lang w:val="en-US"/>
         </w:rPr>
-        <w:t>Setup backend configurations including application.properties, dialect, repository, service, controller and other entities.</w:t>
-      </w:r>
-    </w:p>
-    <w:p>
-      <w:pPr>
-        <w:pStyle w:val="a6"/>
+        <w:t xml:space="preserve">Setup backend configurations including </w:t>
+      </w:r>
+      <w:proofErr w:type="spellStart"/>
+      <w:proofErr w:type="gramStart"/>
+      <w:r>
+        <w:rPr>
+          <w:rFonts w:ascii="Times New Roman" w:hAnsi="Times New Roman" w:cs="Times New Roman"/>
+          <w:sz w:val="44"/>
+          <w:szCs w:val="44"/>
+          <w:lang w:val="en-US"/>
+        </w:rPr>
+        <w:t>application.properties</w:t>
+      </w:r>
+      <w:proofErr w:type="spellEnd"/>
+      <w:proofErr w:type="gramEnd"/>
+      <w:r>
+        <w:rPr>
+          <w:rFonts w:ascii="Times New Roman" w:hAnsi="Times New Roman" w:cs="Times New Roman"/>
+          <w:sz w:val="44"/>
+          <w:szCs w:val="44"/>
+          <w:lang w:val="en-US"/>
+        </w:rPr>
+        <w:t>, dialect, repository, service, controller and other entities.</w:t>
+      </w:r>
+    </w:p>
+    <w:p>
+      <w:pPr>
+        <w:pStyle w:val="ListParagraph"/>
         <w:numPr>
           <w:ilvl w:val="1"/>
           <w:numId w:val="2"/>
@@ -1548,7 +1570,7 @@
     </w:p>
     <w:p>
       <w:pPr>
-        <w:pStyle w:val="a6"/>
+        <w:pStyle w:val="ListParagraph"/>
         <w:numPr>
           <w:ilvl w:val="1"/>
           <w:numId w:val="2"/>
@@ -1572,7 +1594,7 @@
     </w:p>
     <w:p>
       <w:pPr>
-        <w:pStyle w:val="a6"/>
+        <w:pStyle w:val="ListParagraph"/>
         <w:numPr>
           <w:ilvl w:val="1"/>
           <w:numId w:val="2"/>
@@ -1596,7 +1618,7 @@
     </w:p>
     <w:p>
       <w:pPr>
-        <w:pStyle w:val="a6"/>
+        <w:pStyle w:val="ListParagraph"/>
         <w:numPr>
           <w:ilvl w:val="1"/>
           <w:numId w:val="2"/>
@@ -1620,57 +1642,61 @@
     </w:p>
     <w:p>
       <w:pPr>
-        <w:rPr>
-          <w:rFonts w:ascii="Times New Roman" w:hAnsi="Times New Roman" w:cs="Times New Roman"/>
-          <w:sz w:val="44"/>
-          <w:szCs w:val="44"/>
-          <w:lang w:val="en-US"/>
-        </w:rPr>
-      </w:pPr>
-    </w:p>
-    <w:p>
-      <w:pPr>
-        <w:rPr>
-          <w:rFonts w:ascii="Times New Roman" w:hAnsi="Times New Roman" w:cs="Times New Roman"/>
-          <w:sz w:val="44"/>
-          <w:szCs w:val="44"/>
-          <w:lang w:val="en-US"/>
-        </w:rPr>
-      </w:pPr>
-    </w:p>
-    <w:p>
-      <w:pPr>
-        <w:rPr>
-          <w:rFonts w:ascii="Times New Roman" w:hAnsi="Times New Roman" w:cs="Times New Roman"/>
-          <w:sz w:val="44"/>
-          <w:szCs w:val="44"/>
-          <w:lang w:val="en-US"/>
-        </w:rPr>
-      </w:pPr>
-    </w:p>
-    <w:p>
-      <w:pPr>
-        <w:rPr>
-          <w:rFonts w:ascii="Times New Roman" w:hAnsi="Times New Roman" w:cs="Times New Roman"/>
-          <w:sz w:val="44"/>
-          <w:szCs w:val="44"/>
-          <w:lang w:val="en-US"/>
-        </w:rPr>
-      </w:pPr>
-    </w:p>
-    <w:p>
-      <w:pPr>
-        <w:rPr>
-          <w:rFonts w:ascii="Times New Roman" w:hAnsi="Times New Roman" w:cs="Times New Roman"/>
-          <w:sz w:val="44"/>
-          <w:szCs w:val="44"/>
-          <w:lang w:val="en-US"/>
-        </w:rPr>
-      </w:pPr>
-    </w:p>
-    <w:p>
-      <w:pPr>
-        <w:pStyle w:val="1"/>
+        <w:pStyle w:val="ListParagraph"/>
+        <w:numPr>
+          <w:ilvl w:val="1"/>
+          <w:numId w:val="2"/>
+        </w:numPr>
+        <w:rPr>
+          <w:rFonts w:ascii="Times New Roman" w:hAnsi="Times New Roman" w:cs="Times New Roman"/>
+          <w:sz w:val="44"/>
+          <w:szCs w:val="44"/>
+          <w:lang w:val="en-US"/>
+        </w:rPr>
+      </w:pPr>
+      <w:r>
+        <w:rPr>
+          <w:rFonts w:ascii="Times New Roman" w:hAnsi="Times New Roman" w:cs="Times New Roman"/>
+          <w:sz w:val="44"/>
+          <w:szCs w:val="44"/>
+          <w:lang w:val="en-US"/>
+        </w:rPr>
+        <w:t>Setup a Postman Workplace for everyone so that they don’t have to create controllers one by one to debug.</w:t>
+      </w:r>
+    </w:p>
+    <w:p>
+      <w:pPr>
+        <w:rPr>
+          <w:rFonts w:ascii="Times New Roman" w:hAnsi="Times New Roman" w:cs="Times New Roman"/>
+          <w:sz w:val="44"/>
+          <w:szCs w:val="44"/>
+          <w:lang w:val="en-US"/>
+        </w:rPr>
+      </w:pPr>
+    </w:p>
+    <w:p>
+      <w:pPr>
+        <w:rPr>
+          <w:rFonts w:ascii="Times New Roman" w:hAnsi="Times New Roman" w:cs="Times New Roman"/>
+          <w:sz w:val="44"/>
+          <w:szCs w:val="44"/>
+          <w:lang w:val="en-US"/>
+        </w:rPr>
+      </w:pPr>
+    </w:p>
+    <w:p>
+      <w:pPr>
+        <w:rPr>
+          <w:rFonts w:ascii="Times New Roman" w:hAnsi="Times New Roman" w:cs="Times New Roman"/>
+          <w:sz w:val="44"/>
+          <w:szCs w:val="44"/>
+          <w:lang w:val="en-US"/>
+        </w:rPr>
+      </w:pPr>
+    </w:p>
+    <w:p>
+      <w:pPr>
+        <w:pStyle w:val="Heading1"/>
         <w:shd w:val="clear" w:color="auto" w:fill="C9C9C9" w:themeFill="accent3" w:themeFillTint="99"/>
         <w:rPr>
           <w:rFonts w:ascii="Times New Roman" w:eastAsiaTheme="minorEastAsia" w:hAnsi="Times New Roman" w:cs="Times New Roman"/>
@@ -1747,7 +1773,7 @@
     </w:p>
     <w:p>
       <w:pPr>
-        <w:pStyle w:val="a6"/>
+        <w:pStyle w:val="ListParagraph"/>
         <w:numPr>
           <w:ilvl w:val="0"/>
           <w:numId w:val="2"/>
@@ -1771,7 +1797,7 @@
     </w:p>
     <w:p>
       <w:pPr>
-        <w:pStyle w:val="a6"/>
+        <w:pStyle w:val="ListParagraph"/>
         <w:numPr>
           <w:ilvl w:val="1"/>
           <w:numId w:val="2"/>
@@ -1795,7 +1821,7 @@
     </w:p>
     <w:p>
       <w:pPr>
-        <w:pStyle w:val="a6"/>
+        <w:pStyle w:val="ListParagraph"/>
         <w:numPr>
           <w:ilvl w:val="1"/>
           <w:numId w:val="2"/>
@@ -1819,7 +1845,7 @@
     </w:p>
     <w:p>
       <w:pPr>
-        <w:pStyle w:val="a6"/>
+        <w:pStyle w:val="ListParagraph"/>
         <w:numPr>
           <w:ilvl w:val="1"/>
           <w:numId w:val="2"/>
@@ -1843,7 +1869,7 @@
     </w:p>
     <w:p>
       <w:pPr>
-        <w:pStyle w:val="a6"/>
+        <w:pStyle w:val="ListParagraph"/>
         <w:numPr>
           <w:ilvl w:val="2"/>
           <w:numId w:val="2"/>
@@ -1867,7 +1893,7 @@
     </w:p>
     <w:p>
       <w:pPr>
-        <w:pStyle w:val="a6"/>
+        <w:pStyle w:val="ListParagraph"/>
         <w:numPr>
           <w:ilvl w:val="3"/>
           <w:numId w:val="2"/>
@@ -1891,7 +1917,7 @@
     </w:p>
     <w:p>
       <w:pPr>
-        <w:pStyle w:val="a6"/>
+        <w:pStyle w:val="ListParagraph"/>
         <w:numPr>
           <w:ilvl w:val="2"/>
           <w:numId w:val="2"/>
@@ -1915,7 +1941,7 @@
     </w:p>
     <w:p>
       <w:pPr>
-        <w:pStyle w:val="a6"/>
+        <w:pStyle w:val="ListParagraph"/>
         <w:numPr>
           <w:ilvl w:val="3"/>
           <w:numId w:val="2"/>
@@ -1934,39 +1960,12 @@
           <w:szCs w:val="44"/>
           <w:lang w:val="en-US"/>
         </w:rPr>
-        <w:t>Front</w:t>
-      </w:r>
-      <w:r>
-        <w:rPr>
-          <w:rFonts w:ascii="Times New Roman" w:hAnsi="Times New Roman" w:cs="Times New Roman"/>
-          <w:sz w:val="44"/>
-          <w:szCs w:val="44"/>
-          <w:lang w:val="en-US"/>
-        </w:rPr>
-        <w:t>end</w:t>
-      </w:r>
-      <w:r>
-        <w:rPr>
-          <w:rFonts w:ascii="Times New Roman" w:hAnsi="Times New Roman" w:cs="Times New Roman"/>
-          <w:sz w:val="44"/>
-          <w:szCs w:val="44"/>
-          <w:lang w:val="en-US"/>
-        </w:rPr>
-        <w:t xml:space="preserve"> and backen</w:t>
-      </w:r>
-      <w:r>
-        <w:rPr>
-          <w:rFonts w:ascii="Times New Roman" w:hAnsi="Times New Roman" w:cs="Times New Roman"/>
-          <w:sz w:val="44"/>
-          <w:szCs w:val="44"/>
-          <w:lang w:val="en-US"/>
-        </w:rPr>
-        <w:t>d</w:t>
-      </w:r>
-    </w:p>
-    <w:p>
-      <w:pPr>
-        <w:pStyle w:val="a6"/>
+        <w:t>Frontend and backend</w:t>
+      </w:r>
+    </w:p>
+    <w:p>
+      <w:pPr>
+        <w:pStyle w:val="ListParagraph"/>
         <w:numPr>
           <w:ilvl w:val="2"/>
           <w:numId w:val="2"/>
@@ -1990,7 +1989,7 @@
     </w:p>
     <w:p>
       <w:pPr>
-        <w:pStyle w:val="a6"/>
+        <w:pStyle w:val="ListParagraph"/>
         <w:numPr>
           <w:ilvl w:val="3"/>
           <w:numId w:val="2"/>
@@ -2014,7 +2013,7 @@
     </w:p>
     <w:p>
       <w:pPr>
-        <w:pStyle w:val="a6"/>
+        <w:pStyle w:val="ListParagraph"/>
         <w:numPr>
           <w:ilvl w:val="1"/>
           <w:numId w:val="2"/>
@@ -2038,7 +2037,7 @@
     </w:p>
     <w:p>
       <w:pPr>
-        <w:pStyle w:val="a6"/>
+        <w:pStyle w:val="ListParagraph"/>
         <w:ind w:left="2160"/>
         <w:rPr>
           <w:rFonts w:ascii="Times New Roman" w:hAnsi="Times New Roman" w:cs="Times New Roman"/>
@@ -2090,7 +2089,7 @@
     </w:p>
     <w:p>
       <w:pPr>
-        <w:pStyle w:val="1"/>
+        <w:pStyle w:val="Heading1"/>
         <w:shd w:val="clear" w:color="auto" w:fill="C9C9C9" w:themeFill="accent3" w:themeFillTint="99"/>
         <w:rPr>
           <w:rFonts w:ascii="Times New Roman" w:eastAsiaTheme="minorEastAsia" w:hAnsi="Times New Roman" w:cs="Times New Roman"/>
@@ -2179,7 +2178,7 @@
     </w:p>
     <w:p>
       <w:pPr>
-        <w:pStyle w:val="a6"/>
+        <w:pStyle w:val="ListParagraph"/>
         <w:numPr>
           <w:ilvl w:val="0"/>
           <w:numId w:val="2"/>
@@ -3007,15 +3006,15 @@
     <w:lsdException w:name="Unresolved Mention" w:semiHidden="1" w:unhideWhenUsed="1"/>
     <w:lsdException w:name="Smart Link" w:semiHidden="1" w:unhideWhenUsed="1"/>
   </w:latentStyles>
-  <w:style w:type="paragraph" w:default="1" w:styleId="a">
+  <w:style w:type="paragraph" w:default="1" w:styleId="Normal">
     <w:name w:val="Normal"/>
     <w:qFormat/>
   </w:style>
-  <w:style w:type="paragraph" w:styleId="1">
+  <w:style w:type="paragraph" w:styleId="Heading1">
     <w:name w:val="heading 1"/>
-    <w:basedOn w:val="a"/>
-    <w:next w:val="a"/>
-    <w:link w:val="10"/>
+    <w:basedOn w:val="Normal"/>
+    <w:next w:val="Normal"/>
+    <w:link w:val="Heading1Char"/>
     <w:uiPriority w:val="9"/>
     <w:qFormat/>
     <w:rsid w:val="003E13EF"/>
@@ -3032,13 +3031,13 @@
       <w:szCs w:val="32"/>
     </w:rPr>
   </w:style>
-  <w:style w:type="character" w:default="1" w:styleId="a0">
+  <w:style w:type="character" w:default="1" w:styleId="DefaultParagraphFont">
     <w:name w:val="Default Paragraph Font"/>
     <w:uiPriority w:val="1"/>
     <w:semiHidden/>
     <w:unhideWhenUsed/>
   </w:style>
-  <w:style w:type="table" w:default="1" w:styleId="a1">
+  <w:style w:type="table" w:default="1" w:styleId="TableNormal">
     <w:name w:val="Normal Table"/>
     <w:uiPriority w:val="99"/>
     <w:semiHidden/>
@@ -3053,15 +3052,15 @@
       </w:tblCellMar>
     </w:tblPr>
   </w:style>
-  <w:style w:type="numbering" w:default="1" w:styleId="a2">
+  <w:style w:type="numbering" w:default="1" w:styleId="NoList">
     <w:name w:val="No List"/>
     <w:uiPriority w:val="99"/>
     <w:semiHidden/>
     <w:unhideWhenUsed/>
   </w:style>
-  <w:style w:type="table" w:styleId="a3">
+  <w:style w:type="table" w:styleId="TableGrid">
     <w:name w:val="Table Grid"/>
-    <w:basedOn w:val="a1"/>
+    <w:basedOn w:val="TableNormal"/>
     <w:uiPriority w:val="39"/>
     <w:rsid w:val="00217898"/>
     <w:pPr>
@@ -3078,11 +3077,11 @@
       </w:tblBorders>
     </w:tblPr>
   </w:style>
-  <w:style w:type="paragraph" w:styleId="a4">
+  <w:style w:type="paragraph" w:styleId="Title">
     <w:name w:val="Title"/>
-    <w:basedOn w:val="a"/>
-    <w:next w:val="a"/>
-    <w:link w:val="a5"/>
+    <w:basedOn w:val="Normal"/>
+    <w:next w:val="Normal"/>
+    <w:link w:val="TitleChar"/>
     <w:uiPriority w:val="10"/>
     <w:qFormat/>
     <w:rsid w:val="002B5A0E"/>
@@ -3098,10 +3097,10 @@
       <w:szCs w:val="56"/>
     </w:rPr>
   </w:style>
-  <w:style w:type="character" w:customStyle="1" w:styleId="a5">
-    <w:name w:val="標題 字元"/>
-    <w:basedOn w:val="a0"/>
-    <w:link w:val="a4"/>
+  <w:style w:type="character" w:customStyle="1" w:styleId="TitleChar">
+    <w:name w:val="Title Char"/>
+    <w:basedOn w:val="DefaultParagraphFont"/>
+    <w:link w:val="Title"/>
     <w:uiPriority w:val="10"/>
     <w:rsid w:val="002B5A0E"/>
     <w:rPr>
@@ -3112,9 +3111,9 @@
       <w:szCs w:val="56"/>
     </w:rPr>
   </w:style>
-  <w:style w:type="table" w:styleId="5">
+  <w:style w:type="table" w:styleId="PlainTable5">
     <w:name w:val="Plain Table 5"/>
-    <w:basedOn w:val="a1"/>
+    <w:basedOn w:val="TableNormal"/>
     <w:uiPriority w:val="45"/>
     <w:rsid w:val="009425FA"/>
     <w:pPr>
@@ -3232,10 +3231,10 @@
       </w:tcPr>
     </w:tblStylePr>
   </w:style>
-  <w:style w:type="character" w:customStyle="1" w:styleId="10">
-    <w:name w:val="標題 1 字元"/>
-    <w:basedOn w:val="a0"/>
-    <w:link w:val="1"/>
+  <w:style w:type="character" w:customStyle="1" w:styleId="Heading1Char">
+    <w:name w:val="Heading 1 Char"/>
+    <w:basedOn w:val="DefaultParagraphFont"/>
+    <w:link w:val="Heading1"/>
     <w:uiPriority w:val="9"/>
     <w:rsid w:val="003E13EF"/>
     <w:rPr>
@@ -3245,9 +3244,9 @@
       <w:szCs w:val="32"/>
     </w:rPr>
   </w:style>
-  <w:style w:type="paragraph" w:styleId="a6">
+  <w:style w:type="paragraph" w:styleId="ListParagraph">
     <w:name w:val="List Paragraph"/>
-    <w:basedOn w:val="a"/>
+    <w:basedOn w:val="Normal"/>
     <w:uiPriority w:val="34"/>
     <w:qFormat/>
     <w:rsid w:val="00E168F9"/>
@@ -3256,9 +3255,9 @@
       <w:contextualSpacing/>
     </w:pPr>
   </w:style>
-  <w:style w:type="table" w:styleId="4">
+  <w:style w:type="table" w:styleId="GridTable4">
     <w:name w:val="Grid Table 4"/>
-    <w:basedOn w:val="a1"/>
+    <w:basedOn w:val="TableNormal"/>
     <w:uiPriority w:val="49"/>
     <w:rsid w:val="002A185D"/>
     <w:pPr>
@@ -3332,9 +3331,9 @@
       </w:tcPr>
     </w:tblStylePr>
   </w:style>
-  <w:style w:type="table" w:styleId="4-1">
+  <w:style w:type="table" w:styleId="GridTable4-Accent1">
     <w:name w:val="Grid Table 4 Accent 1"/>
-    <w:basedOn w:val="a1"/>
+    <w:basedOn w:val="TableNormal"/>
     <w:uiPriority w:val="49"/>
     <w:rsid w:val="002A185D"/>
     <w:pPr>
@@ -3408,9 +3407,9 @@
       </w:tcPr>
     </w:tblStylePr>
   </w:style>
-  <w:style w:type="table" w:styleId="4-3">
+  <w:style w:type="table" w:styleId="GridTable4-Accent3">
     <w:name w:val="Grid Table 4 Accent 3"/>
-    <w:basedOn w:val="a1"/>
+    <w:basedOn w:val="TableNormal"/>
     <w:uiPriority w:val="49"/>
     <w:rsid w:val="002A185D"/>
     <w:pPr>

</xml_diff>

<commit_message>
peer assessment completed - ethan
</commit_message>
<xml_diff>
--- a/Milestone_2/peer_assessment_milestone2.docx
+++ b/Milestone_2/peer_assessment_milestone2.docx
@@ -1254,6 +1254,160 @@
     </w:p>
     <w:p>
       <w:pPr>
+        <w:pStyle w:val="ListParagraph"/>
+        <w:numPr>
+          <w:ilvl w:val="1"/>
+          <w:numId w:val="2"/>
+        </w:numPr>
+        <w:rPr>
+          <w:rFonts w:ascii="Times New Roman" w:hAnsi="Times New Roman" w:cs="Times New Roman"/>
+          <w:sz w:val="44"/>
+          <w:szCs w:val="44"/>
+          <w:lang w:val="en-US"/>
+        </w:rPr>
+      </w:pPr>
+      <w:r>
+        <w:rPr>
+          <w:rFonts w:ascii="Times New Roman" w:hAnsi="Times New Roman" w:cs="Times New Roman"/>
+          <w:sz w:val="44"/>
+          <w:szCs w:val="44"/>
+          <w:lang w:val="en-US"/>
+        </w:rPr>
+        <w:t>Further User Stories 4-12, 15-16</w:t>
+      </w:r>
+    </w:p>
+    <w:p>
+      <w:pPr>
+        <w:pStyle w:val="ListParagraph"/>
+        <w:numPr>
+          <w:ilvl w:val="1"/>
+          <w:numId w:val="2"/>
+        </w:numPr>
+        <w:rPr>
+          <w:rFonts w:ascii="Times New Roman" w:hAnsi="Times New Roman" w:cs="Times New Roman"/>
+          <w:sz w:val="44"/>
+          <w:szCs w:val="44"/>
+          <w:lang w:val="en-US"/>
+        </w:rPr>
+      </w:pPr>
+      <w:r>
+        <w:rPr>
+          <w:rFonts w:ascii="Times New Roman" w:hAnsi="Times New Roman" w:cs="Times New Roman"/>
+          <w:sz w:val="44"/>
+          <w:szCs w:val="44"/>
+          <w:lang w:val="en-US"/>
+        </w:rPr>
+        <w:t>Adding Symptoms for Symptoms Page</w:t>
+      </w:r>
+    </w:p>
+    <w:p>
+      <w:pPr>
+        <w:pStyle w:val="ListParagraph"/>
+        <w:numPr>
+          <w:ilvl w:val="1"/>
+          <w:numId w:val="2"/>
+        </w:numPr>
+        <w:rPr>
+          <w:rFonts w:ascii="Times New Roman" w:hAnsi="Times New Roman" w:cs="Times New Roman"/>
+          <w:sz w:val="44"/>
+          <w:szCs w:val="44"/>
+          <w:lang w:val="en-US"/>
+        </w:rPr>
+      </w:pPr>
+      <w:r>
+        <w:rPr>
+          <w:rFonts w:ascii="Times New Roman" w:hAnsi="Times New Roman" w:cs="Times New Roman"/>
+          <w:sz w:val="44"/>
+          <w:szCs w:val="44"/>
+          <w:lang w:val="en-US"/>
+        </w:rPr>
+        <w:t>Created Symptom Model Class</w:t>
+      </w:r>
+    </w:p>
+    <w:p>
+      <w:pPr>
+        <w:pStyle w:val="ListParagraph"/>
+        <w:numPr>
+          <w:ilvl w:val="1"/>
+          <w:numId w:val="2"/>
+        </w:numPr>
+        <w:rPr>
+          <w:rFonts w:ascii="Times New Roman" w:hAnsi="Times New Roman" w:cs="Times New Roman"/>
+          <w:sz w:val="44"/>
+          <w:szCs w:val="44"/>
+          <w:lang w:val="en-US"/>
+        </w:rPr>
+      </w:pPr>
+      <w:r>
+        <w:rPr>
+          <w:rFonts w:ascii="Times New Roman" w:hAnsi="Times New Roman" w:cs="Times New Roman"/>
+          <w:sz w:val="44"/>
+          <w:szCs w:val="44"/>
+          <w:lang w:val="en-US"/>
+        </w:rPr>
+        <w:t>Partially responsible for symptom backend</w:t>
+      </w:r>
+    </w:p>
+    <w:p>
+      <w:pPr>
+        <w:pStyle w:val="ListParagraph"/>
+        <w:numPr>
+          <w:ilvl w:val="1"/>
+          <w:numId w:val="2"/>
+        </w:numPr>
+        <w:rPr>
+          <w:rFonts w:ascii="Times New Roman" w:hAnsi="Times New Roman" w:cs="Times New Roman"/>
+          <w:sz w:val="44"/>
+          <w:szCs w:val="44"/>
+          <w:lang w:val="en-US"/>
+        </w:rPr>
+      </w:pPr>
+      <w:r>
+        <w:rPr>
+          <w:rFonts w:ascii="Times New Roman" w:hAnsi="Times New Roman" w:cs="Times New Roman"/>
+          <w:sz w:val="44"/>
+          <w:szCs w:val="44"/>
+          <w:lang w:val="en-US"/>
+        </w:rPr>
+        <w:t>Definitions of Done</w:t>
+      </w:r>
+    </w:p>
+    <w:p>
+      <w:pPr>
+        <w:pStyle w:val="ListParagraph"/>
+        <w:numPr>
+          <w:ilvl w:val="2"/>
+          <w:numId w:val="2"/>
+        </w:numPr>
+        <w:rPr>
+          <w:rFonts w:ascii="Times New Roman" w:hAnsi="Times New Roman" w:cs="Times New Roman"/>
+          <w:sz w:val="44"/>
+          <w:szCs w:val="44"/>
+          <w:lang w:val="en-US"/>
+        </w:rPr>
+      </w:pPr>
+      <w:r>
+        <w:rPr>
+          <w:rFonts w:ascii="Times New Roman" w:hAnsi="Times New Roman" w:cs="Times New Roman"/>
+          <w:sz w:val="44"/>
+          <w:szCs w:val="44"/>
+          <w:lang w:val="en-US"/>
+        </w:rPr>
+        <w:t>For sprint 1 and 2</w:t>
+      </w:r>
+    </w:p>
+    <w:p>
+      <w:pPr>
+        <w:rPr>
+          <w:rFonts w:ascii="Times New Roman" w:hAnsi="Times New Roman" w:cs="Times New Roman"/>
+          <w:sz w:val="44"/>
+          <w:szCs w:val="44"/>
+          <w:lang w:val="en-US"/>
+        </w:rPr>
+      </w:pPr>
+    </w:p>
+    <w:p>
+      <w:pPr>
         <w:rPr>
           <w:rFonts w:ascii="Times New Roman" w:hAnsi="Times New Roman" w:cs="Times New Roman"/>
           <w:sz w:val="44"/>
@@ -1384,6 +1538,255 @@
     </w:p>
     <w:p>
       <w:pPr>
+        <w:pStyle w:val="ListParagraph"/>
+        <w:numPr>
+          <w:ilvl w:val="1"/>
+          <w:numId w:val="2"/>
+        </w:numPr>
+        <w:rPr>
+          <w:rFonts w:ascii="Times New Roman" w:hAnsi="Times New Roman" w:cs="Times New Roman"/>
+          <w:sz w:val="44"/>
+          <w:szCs w:val="44"/>
+          <w:lang w:val="en-US"/>
+        </w:rPr>
+      </w:pPr>
+      <w:r>
+        <w:rPr>
+          <w:rFonts w:ascii="Times New Roman" w:hAnsi="Times New Roman" w:cs="Times New Roman"/>
+          <w:sz w:val="44"/>
+          <w:szCs w:val="44"/>
+          <w:lang w:val="en-US"/>
+        </w:rPr>
+        <w:t>Moving user stories to Jira backlog</w:t>
+      </w:r>
+    </w:p>
+    <w:p>
+      <w:pPr>
+        <w:pStyle w:val="ListParagraph"/>
+        <w:numPr>
+          <w:ilvl w:val="1"/>
+          <w:numId w:val="2"/>
+        </w:numPr>
+        <w:rPr>
+          <w:rFonts w:ascii="Times New Roman" w:hAnsi="Times New Roman" w:cs="Times New Roman"/>
+          <w:sz w:val="44"/>
+          <w:szCs w:val="44"/>
+          <w:lang w:val="en-US"/>
+        </w:rPr>
+      </w:pPr>
+      <w:r>
+        <w:rPr>
+          <w:rFonts w:ascii="Times New Roman" w:hAnsi="Times New Roman" w:cs="Times New Roman"/>
+          <w:sz w:val="44"/>
+          <w:szCs w:val="44"/>
+          <w:lang w:val="en-US"/>
+        </w:rPr>
+        <w:t xml:space="preserve">Setup the feature branch </w:t>
+      </w:r>
+      <w:r>
+        <w:rPr>
+          <w:rFonts w:ascii="Times New Roman" w:hAnsi="Times New Roman" w:cs="Times New Roman"/>
+          <w:sz w:val="44"/>
+          <w:szCs w:val="44"/>
+          <w:lang w:val="en-US"/>
+        </w:rPr>
+        <w:t>with the given base-code structure</w:t>
+      </w:r>
+    </w:p>
+    <w:p>
+      <w:pPr>
+        <w:pStyle w:val="ListParagraph"/>
+        <w:numPr>
+          <w:ilvl w:val="1"/>
+          <w:numId w:val="2"/>
+        </w:numPr>
+        <w:rPr>
+          <w:rFonts w:ascii="Times New Roman" w:hAnsi="Times New Roman" w:cs="Times New Roman"/>
+          <w:sz w:val="44"/>
+          <w:szCs w:val="44"/>
+          <w:lang w:val="en-US"/>
+        </w:rPr>
+      </w:pPr>
+      <w:r>
+        <w:rPr>
+          <w:rFonts w:ascii="Times New Roman" w:hAnsi="Times New Roman" w:cs="Times New Roman"/>
+          <w:sz w:val="44"/>
+          <w:szCs w:val="44"/>
+          <w:lang w:val="en-US"/>
+        </w:rPr>
+        <w:t>Setup Java with Maven CI in GitHub Action</w:t>
+      </w:r>
+    </w:p>
+    <w:p>
+      <w:pPr>
+        <w:pStyle w:val="ListParagraph"/>
+        <w:numPr>
+          <w:ilvl w:val="1"/>
+          <w:numId w:val="2"/>
+        </w:numPr>
+        <w:rPr>
+          <w:rFonts w:ascii="Times New Roman" w:hAnsi="Times New Roman" w:cs="Times New Roman"/>
+          <w:sz w:val="44"/>
+          <w:szCs w:val="44"/>
+          <w:lang w:val="en-US"/>
+        </w:rPr>
+      </w:pPr>
+      <w:r>
+        <w:rPr>
+          <w:rFonts w:ascii="Times New Roman" w:hAnsi="Times New Roman" w:cs="Times New Roman"/>
+          <w:sz w:val="44"/>
+          <w:szCs w:val="44"/>
+          <w:lang w:val="en-US"/>
+        </w:rPr>
+        <w:t>Setup Build Flutter CI</w:t>
+      </w:r>
+    </w:p>
+    <w:p>
+      <w:pPr>
+        <w:pStyle w:val="ListParagraph"/>
+        <w:numPr>
+          <w:ilvl w:val="1"/>
+          <w:numId w:val="2"/>
+        </w:numPr>
+        <w:rPr>
+          <w:rFonts w:ascii="Times New Roman" w:hAnsi="Times New Roman" w:cs="Times New Roman"/>
+          <w:sz w:val="44"/>
+          <w:szCs w:val="44"/>
+          <w:lang w:val="en-US"/>
+        </w:rPr>
+      </w:pPr>
+      <w:r>
+        <w:rPr>
+          <w:rFonts w:ascii="Times New Roman" w:hAnsi="Times New Roman" w:cs="Times New Roman"/>
+          <w:sz w:val="44"/>
+          <w:szCs w:val="44"/>
+          <w:lang w:val="en-US"/>
+        </w:rPr>
+        <w:t>Setup backend configurations including application.properties, dialect, repository, service, controller and other entities.</w:t>
+      </w:r>
+    </w:p>
+    <w:p>
+      <w:pPr>
+        <w:pStyle w:val="ListParagraph"/>
+        <w:numPr>
+          <w:ilvl w:val="1"/>
+          <w:numId w:val="2"/>
+        </w:numPr>
+        <w:rPr>
+          <w:rFonts w:ascii="Times New Roman" w:hAnsi="Times New Roman" w:cs="Times New Roman"/>
+          <w:sz w:val="44"/>
+          <w:szCs w:val="44"/>
+          <w:lang w:val="en-US"/>
+        </w:rPr>
+      </w:pPr>
+      <w:r>
+        <w:rPr>
+          <w:rFonts w:ascii="Times New Roman" w:hAnsi="Times New Roman" w:cs="Times New Roman"/>
+          <w:sz w:val="44"/>
+          <w:szCs w:val="44"/>
+          <w:lang w:val="en-US"/>
+        </w:rPr>
+        <w:t>Configure pom.xml in backend</w:t>
+      </w:r>
+    </w:p>
+    <w:p>
+      <w:pPr>
+        <w:pStyle w:val="ListParagraph"/>
+        <w:numPr>
+          <w:ilvl w:val="1"/>
+          <w:numId w:val="2"/>
+        </w:numPr>
+        <w:rPr>
+          <w:rFonts w:ascii="Times New Roman" w:hAnsi="Times New Roman" w:cs="Times New Roman"/>
+          <w:sz w:val="44"/>
+          <w:szCs w:val="44"/>
+          <w:lang w:val="en-US"/>
+        </w:rPr>
+      </w:pPr>
+      <w:r>
+        <w:rPr>
+          <w:rFonts w:ascii="Times New Roman" w:hAnsi="Times New Roman" w:cs="Times New Roman"/>
+          <w:sz w:val="44"/>
+          <w:szCs w:val="44"/>
+          <w:lang w:val="en-US"/>
+        </w:rPr>
+        <w:t>Configure the backend by enabling CORS for frontend use.</w:t>
+      </w:r>
+    </w:p>
+    <w:p>
+      <w:pPr>
+        <w:pStyle w:val="ListParagraph"/>
+        <w:numPr>
+          <w:ilvl w:val="1"/>
+          <w:numId w:val="2"/>
+        </w:numPr>
+        <w:rPr>
+          <w:rFonts w:ascii="Times New Roman" w:hAnsi="Times New Roman" w:cs="Times New Roman"/>
+          <w:sz w:val="44"/>
+          <w:szCs w:val="44"/>
+          <w:lang w:val="en-US"/>
+        </w:rPr>
+      </w:pPr>
+      <w:r>
+        <w:rPr>
+          <w:rFonts w:ascii="Times New Roman" w:hAnsi="Times New Roman" w:cs="Times New Roman"/>
+          <w:sz w:val="44"/>
+          <w:szCs w:val="44"/>
+          <w:lang w:val="en-US"/>
+        </w:rPr>
+        <w:t>Write unit tests for the entities in backend.</w:t>
+      </w:r>
+    </w:p>
+    <w:p>
+      <w:pPr>
+        <w:pStyle w:val="ListParagraph"/>
+        <w:numPr>
+          <w:ilvl w:val="1"/>
+          <w:numId w:val="2"/>
+        </w:numPr>
+        <w:rPr>
+          <w:rFonts w:ascii="Times New Roman" w:hAnsi="Times New Roman" w:cs="Times New Roman"/>
+          <w:sz w:val="44"/>
+          <w:szCs w:val="44"/>
+          <w:lang w:val="en-US"/>
+        </w:rPr>
+      </w:pPr>
+      <w:r>
+        <w:rPr>
+          <w:rFonts w:ascii="Times New Roman" w:hAnsi="Times New Roman" w:cs="Times New Roman"/>
+          <w:sz w:val="44"/>
+          <w:szCs w:val="44"/>
+          <w:lang w:val="en-US"/>
+        </w:rPr>
+        <w:t>Manage and maintain the whole backend functionality</w:t>
+      </w:r>
+    </w:p>
+    <w:p>
+      <w:pPr>
+        <w:pStyle w:val="ListParagraph"/>
+        <w:numPr>
+          <w:ilvl w:val="1"/>
+          <w:numId w:val="2"/>
+        </w:numPr>
+        <w:rPr>
+          <w:rFonts w:ascii="Times New Roman" w:hAnsi="Times New Roman" w:cs="Times New Roman"/>
+          <w:sz w:val="44"/>
+          <w:szCs w:val="44"/>
+          <w:lang w:val="en-US"/>
+        </w:rPr>
+      </w:pPr>
+      <w:r>
+        <w:rPr>
+          <w:rFonts w:ascii="Times New Roman" w:hAnsi="Times New Roman" w:cs="Times New Roman"/>
+          <w:sz w:val="44"/>
+          <w:szCs w:val="44"/>
+          <w:lang w:val="en-US"/>
+        </w:rPr>
+        <w:t>Setup a Postman Workplace for everyone so that they don’t have to create controllers one by one to debug.</w:t>
+      </w:r>
+    </w:p>
+    <w:p>
+      <w:pPr>
         <w:rPr>
           <w:rFonts w:ascii="Times New Roman" w:hAnsi="Times New Roman" w:cs="Times New Roman"/>
           <w:sz w:val="44"/>
@@ -1514,6 +1917,258 @@
     </w:p>
     <w:p>
       <w:pPr>
+        <w:pStyle w:val="ListParagraph"/>
+        <w:numPr>
+          <w:ilvl w:val="1"/>
+          <w:numId w:val="2"/>
+        </w:numPr>
+        <w:rPr>
+          <w:rFonts w:ascii="Times New Roman" w:hAnsi="Times New Roman" w:cs="Times New Roman"/>
+          <w:sz w:val="44"/>
+          <w:szCs w:val="44"/>
+          <w:lang w:val="en-US"/>
+        </w:rPr>
+      </w:pPr>
+      <w:r>
+        <w:rPr>
+          <w:rFonts w:ascii="Times New Roman" w:hAnsi="Times New Roman" w:cs="Times New Roman"/>
+          <w:sz w:val="44"/>
+          <w:szCs w:val="44"/>
+          <w:lang w:val="en-US"/>
+        </w:rPr>
+        <w:t>User Stories 13-14</w:t>
+      </w:r>
+    </w:p>
+    <w:p>
+      <w:pPr>
+        <w:pStyle w:val="ListParagraph"/>
+        <w:numPr>
+          <w:ilvl w:val="1"/>
+          <w:numId w:val="2"/>
+        </w:numPr>
+        <w:rPr>
+          <w:rFonts w:ascii="Times New Roman" w:hAnsi="Times New Roman" w:cs="Times New Roman"/>
+          <w:sz w:val="44"/>
+          <w:szCs w:val="44"/>
+          <w:lang w:val="en-US"/>
+        </w:rPr>
+      </w:pPr>
+      <w:r>
+        <w:rPr>
+          <w:rFonts w:ascii="Times New Roman" w:hAnsi="Times New Roman" w:cs="Times New Roman"/>
+          <w:sz w:val="44"/>
+          <w:szCs w:val="44"/>
+          <w:lang w:val="en-US"/>
+        </w:rPr>
+        <w:t>Setup voice chat meetings</w:t>
+      </w:r>
+    </w:p>
+    <w:p>
+      <w:pPr>
+        <w:pStyle w:val="ListParagraph"/>
+        <w:numPr>
+          <w:ilvl w:val="1"/>
+          <w:numId w:val="2"/>
+        </w:numPr>
+        <w:rPr>
+          <w:rFonts w:ascii="Times New Roman" w:hAnsi="Times New Roman" w:cs="Times New Roman"/>
+          <w:sz w:val="44"/>
+          <w:szCs w:val="44"/>
+          <w:lang w:val="en-US"/>
+        </w:rPr>
+      </w:pPr>
+      <w:r>
+        <w:rPr>
+          <w:rFonts w:ascii="Times New Roman" w:hAnsi="Times New Roman" w:cs="Times New Roman"/>
+          <w:sz w:val="44"/>
+          <w:szCs w:val="44"/>
+          <w:lang w:val="en-US"/>
+        </w:rPr>
+        <w:t>Create User page (Admin)</w:t>
+      </w:r>
+    </w:p>
+    <w:p>
+      <w:pPr>
+        <w:pStyle w:val="ListParagraph"/>
+        <w:numPr>
+          <w:ilvl w:val="2"/>
+          <w:numId w:val="2"/>
+        </w:numPr>
+        <w:rPr>
+          <w:rFonts w:ascii="Times New Roman" w:hAnsi="Times New Roman" w:cs="Times New Roman"/>
+          <w:sz w:val="44"/>
+          <w:szCs w:val="44"/>
+          <w:lang w:val="en-US"/>
+        </w:rPr>
+      </w:pPr>
+      <w:r>
+        <w:rPr>
+          <w:rFonts w:ascii="Times New Roman" w:hAnsi="Times New Roman" w:cs="Times New Roman"/>
+          <w:sz w:val="44"/>
+          <w:szCs w:val="44"/>
+          <w:lang w:val="en-US"/>
+        </w:rPr>
+        <w:t>Create Admin (Subpage)</w:t>
+      </w:r>
+    </w:p>
+    <w:p>
+      <w:pPr>
+        <w:pStyle w:val="ListParagraph"/>
+        <w:numPr>
+          <w:ilvl w:val="3"/>
+          <w:numId w:val="2"/>
+        </w:numPr>
+        <w:rPr>
+          <w:rFonts w:ascii="Times New Roman" w:hAnsi="Times New Roman" w:cs="Times New Roman"/>
+          <w:sz w:val="44"/>
+          <w:szCs w:val="44"/>
+          <w:lang w:val="en-US"/>
+        </w:rPr>
+      </w:pPr>
+      <w:r>
+        <w:rPr>
+          <w:rFonts w:ascii="Times New Roman" w:hAnsi="Times New Roman" w:cs="Times New Roman"/>
+          <w:sz w:val="44"/>
+          <w:szCs w:val="44"/>
+          <w:lang w:val="en-US"/>
+        </w:rPr>
+        <w:t>Frontend and backend</w:t>
+      </w:r>
+    </w:p>
+    <w:p>
+      <w:pPr>
+        <w:pStyle w:val="ListParagraph"/>
+        <w:numPr>
+          <w:ilvl w:val="2"/>
+          <w:numId w:val="2"/>
+        </w:numPr>
+        <w:rPr>
+          <w:rFonts w:ascii="Times New Roman" w:hAnsi="Times New Roman" w:cs="Times New Roman"/>
+          <w:sz w:val="44"/>
+          <w:szCs w:val="44"/>
+          <w:lang w:val="en-US"/>
+        </w:rPr>
+      </w:pPr>
+      <w:r>
+        <w:rPr>
+          <w:rFonts w:ascii="Times New Roman" w:hAnsi="Times New Roman" w:cs="Times New Roman"/>
+          <w:sz w:val="44"/>
+          <w:szCs w:val="44"/>
+          <w:lang w:val="en-US"/>
+        </w:rPr>
+        <w:t>Create Patient (Subpage)</w:t>
+      </w:r>
+    </w:p>
+    <w:p>
+      <w:pPr>
+        <w:pStyle w:val="ListParagraph"/>
+        <w:numPr>
+          <w:ilvl w:val="3"/>
+          <w:numId w:val="2"/>
+        </w:numPr>
+        <w:rPr>
+          <w:rFonts w:ascii="Times New Roman" w:hAnsi="Times New Roman" w:cs="Times New Roman"/>
+          <w:sz w:val="44"/>
+          <w:szCs w:val="44"/>
+          <w:lang w:val="en-US"/>
+        </w:rPr>
+      </w:pPr>
+      <w:r>
+        <w:rPr>
+          <w:rFonts w:ascii="Times New Roman" w:hAnsi="Times New Roman" w:cs="Times New Roman"/>
+          <w:sz w:val="44"/>
+          <w:szCs w:val="44"/>
+          <w:lang w:val="en-US"/>
+        </w:rPr>
+        <w:t>Frontend and backend</w:t>
+      </w:r>
+    </w:p>
+    <w:p>
+      <w:pPr>
+        <w:pStyle w:val="ListParagraph"/>
+        <w:numPr>
+          <w:ilvl w:val="2"/>
+          <w:numId w:val="2"/>
+        </w:numPr>
+        <w:rPr>
+          <w:rFonts w:ascii="Times New Roman" w:hAnsi="Times New Roman" w:cs="Times New Roman"/>
+          <w:sz w:val="44"/>
+          <w:szCs w:val="44"/>
+          <w:lang w:val="en-US"/>
+        </w:rPr>
+      </w:pPr>
+      <w:r>
+        <w:rPr>
+          <w:rFonts w:ascii="Times New Roman" w:hAnsi="Times New Roman" w:cs="Times New Roman"/>
+          <w:sz w:val="44"/>
+          <w:szCs w:val="44"/>
+          <w:lang w:val="en-US"/>
+        </w:rPr>
+        <w:t>Create Doctor (Subpage)</w:t>
+      </w:r>
+    </w:p>
+    <w:p>
+      <w:pPr>
+        <w:pStyle w:val="ListParagraph"/>
+        <w:numPr>
+          <w:ilvl w:val="3"/>
+          <w:numId w:val="2"/>
+        </w:numPr>
+        <w:rPr>
+          <w:rFonts w:ascii="Times New Roman" w:hAnsi="Times New Roman" w:cs="Times New Roman"/>
+          <w:sz w:val="44"/>
+          <w:szCs w:val="44"/>
+          <w:lang w:val="en-US"/>
+        </w:rPr>
+      </w:pPr>
+      <w:r>
+        <w:rPr>
+          <w:rFonts w:ascii="Times New Roman" w:hAnsi="Times New Roman" w:cs="Times New Roman"/>
+          <w:sz w:val="44"/>
+          <w:szCs w:val="44"/>
+          <w:lang w:val="en-US"/>
+        </w:rPr>
+        <w:t>Frontend and backend</w:t>
+      </w:r>
+    </w:p>
+    <w:p>
+      <w:pPr>
+        <w:pStyle w:val="ListParagraph"/>
+        <w:numPr>
+          <w:ilvl w:val="1"/>
+          <w:numId w:val="2"/>
+        </w:numPr>
+        <w:rPr>
+          <w:rFonts w:ascii="Times New Roman" w:hAnsi="Times New Roman" w:cs="Times New Roman"/>
+          <w:sz w:val="44"/>
+          <w:szCs w:val="44"/>
+          <w:lang w:val="en-US"/>
+        </w:rPr>
+      </w:pPr>
+      <w:r>
+        <w:rPr>
+          <w:rFonts w:ascii="Times New Roman" w:hAnsi="Times New Roman" w:cs="Times New Roman"/>
+          <w:sz w:val="44"/>
+          <w:szCs w:val="44"/>
+          <w:lang w:val="en-US"/>
+        </w:rPr>
+        <w:t>Admin navigation bar tweak</w:t>
+      </w:r>
+    </w:p>
+    <w:p>
+      <w:pPr>
+        <w:pStyle w:val="ListParagraph"/>
+        <w:ind w:left="2160"/>
+        <w:rPr>
+          <w:rFonts w:ascii="Times New Roman" w:hAnsi="Times New Roman" w:cs="Times New Roman"/>
+          <w:sz w:val="44"/>
+          <w:szCs w:val="44"/>
+          <w:lang w:val="en-US"/>
+        </w:rPr>
+      </w:pPr>
+    </w:p>
+    <w:p>
+      <w:pPr>
         <w:rPr>
           <w:rFonts w:ascii="Times New Roman" w:hAnsi="Times New Roman" w:cs="Times New Roman"/>
           <w:sz w:val="44"/>
@@ -1663,6 +2318,184 @@
           <w:lang w:val="en-US"/>
         </w:rPr>
         <w:t>A list of items contributed:</w:t>
+      </w:r>
+    </w:p>
+    <w:p>
+      <w:pPr>
+        <w:pStyle w:val="ListParagraph"/>
+        <w:numPr>
+          <w:ilvl w:val="1"/>
+          <w:numId w:val="2"/>
+        </w:numPr>
+        <w:rPr>
+          <w:rFonts w:ascii="Times New Roman" w:hAnsi="Times New Roman" w:cs="Times New Roman"/>
+          <w:sz w:val="44"/>
+          <w:szCs w:val="44"/>
+          <w:lang w:val="en-US"/>
+        </w:rPr>
+      </w:pPr>
+      <w:r>
+        <w:rPr>
+          <w:rFonts w:ascii="Times New Roman" w:hAnsi="Times New Roman" w:cs="Times New Roman"/>
+          <w:sz w:val="44"/>
+          <w:szCs w:val="44"/>
+          <w:lang w:val="en-US"/>
+        </w:rPr>
+        <w:lastRenderedPageBreak/>
+        <w:t>User Stories 12-13</w:t>
+      </w:r>
+    </w:p>
+    <w:p>
+      <w:pPr>
+        <w:pStyle w:val="ListParagraph"/>
+        <w:numPr>
+          <w:ilvl w:val="1"/>
+          <w:numId w:val="2"/>
+        </w:numPr>
+        <w:rPr>
+          <w:rFonts w:ascii="Times New Roman" w:hAnsi="Times New Roman" w:cs="Times New Roman"/>
+          <w:sz w:val="44"/>
+          <w:szCs w:val="44"/>
+          <w:lang w:val="en-US"/>
+        </w:rPr>
+      </w:pPr>
+      <w:r>
+        <w:rPr>
+          <w:rFonts w:ascii="Times New Roman" w:hAnsi="Times New Roman" w:cs="Times New Roman"/>
+          <w:sz w:val="44"/>
+          <w:szCs w:val="44"/>
+          <w:lang w:val="en-US"/>
+        </w:rPr>
+        <w:t>Doctor Availability Page</w:t>
+      </w:r>
+    </w:p>
+    <w:p>
+      <w:pPr>
+        <w:pStyle w:val="ListParagraph"/>
+        <w:numPr>
+          <w:ilvl w:val="2"/>
+          <w:numId w:val="2"/>
+        </w:numPr>
+        <w:rPr>
+          <w:rFonts w:ascii="Times New Roman" w:hAnsi="Times New Roman" w:cs="Times New Roman"/>
+          <w:sz w:val="44"/>
+          <w:szCs w:val="44"/>
+          <w:lang w:val="en-US"/>
+        </w:rPr>
+      </w:pPr>
+      <w:r>
+        <w:rPr>
+          <w:rFonts w:ascii="Times New Roman" w:hAnsi="Times New Roman" w:cs="Times New Roman"/>
+          <w:sz w:val="44"/>
+          <w:szCs w:val="44"/>
+          <w:lang w:val="en-US"/>
+        </w:rPr>
+        <w:t>Add availability popup page</w:t>
+      </w:r>
+    </w:p>
+    <w:p>
+      <w:pPr>
+        <w:pStyle w:val="ListParagraph"/>
+        <w:numPr>
+          <w:ilvl w:val="2"/>
+          <w:numId w:val="2"/>
+        </w:numPr>
+        <w:rPr>
+          <w:rFonts w:ascii="Times New Roman" w:hAnsi="Times New Roman" w:cs="Times New Roman"/>
+          <w:sz w:val="44"/>
+          <w:szCs w:val="44"/>
+          <w:lang w:val="en-US"/>
+        </w:rPr>
+      </w:pPr>
+      <w:r>
+        <w:rPr>
+          <w:rFonts w:ascii="Times New Roman" w:hAnsi="Times New Roman" w:cs="Times New Roman"/>
+          <w:sz w:val="44"/>
+          <w:szCs w:val="44"/>
+          <w:lang w:val="en-US"/>
+        </w:rPr>
+        <w:t>Remove availability popup page</w:t>
+      </w:r>
+    </w:p>
+    <w:p>
+      <w:pPr>
+        <w:pStyle w:val="ListParagraph"/>
+        <w:numPr>
+          <w:ilvl w:val="2"/>
+          <w:numId w:val="2"/>
+        </w:numPr>
+        <w:rPr>
+          <w:rFonts w:ascii="Times New Roman" w:hAnsi="Times New Roman" w:cs="Times New Roman"/>
+          <w:sz w:val="44"/>
+          <w:szCs w:val="44"/>
+          <w:lang w:val="en-US"/>
+        </w:rPr>
+      </w:pPr>
+      <w:r>
+        <w:rPr>
+          <w:rFonts w:ascii="Times New Roman" w:hAnsi="Times New Roman" w:cs="Times New Roman"/>
+          <w:sz w:val="44"/>
+          <w:szCs w:val="44"/>
+          <w:lang w:val="en-US"/>
+        </w:rPr>
+        <w:t>integration with doctorId</w:t>
+      </w:r>
+      <w:r>
+        <w:rPr>
+          <w:rFonts w:ascii="Times New Roman" w:hAnsi="Times New Roman" w:cs="Times New Roman"/>
+          <w:sz w:val="44"/>
+          <w:szCs w:val="44"/>
+          <w:lang w:val="en-US"/>
+        </w:rPr>
+        <w:t xml:space="preserve"> parameter</w:t>
+      </w:r>
+    </w:p>
+    <w:p>
+      <w:pPr>
+        <w:pStyle w:val="ListParagraph"/>
+        <w:numPr>
+          <w:ilvl w:val="1"/>
+          <w:numId w:val="2"/>
+        </w:numPr>
+        <w:rPr>
+          <w:rFonts w:ascii="Times New Roman" w:hAnsi="Times New Roman" w:cs="Times New Roman"/>
+          <w:sz w:val="44"/>
+          <w:szCs w:val="44"/>
+          <w:lang w:val="en-US"/>
+        </w:rPr>
+      </w:pPr>
+      <w:r>
+        <w:rPr>
+          <w:rFonts w:ascii="Times New Roman" w:hAnsi="Times New Roman" w:cs="Times New Roman"/>
+          <w:sz w:val="44"/>
+          <w:szCs w:val="44"/>
+          <w:lang w:val="en-US"/>
+        </w:rPr>
+        <w:t>Availability backend</w:t>
+      </w:r>
+    </w:p>
+    <w:p>
+      <w:pPr>
+        <w:pStyle w:val="ListParagraph"/>
+        <w:numPr>
+          <w:ilvl w:val="1"/>
+          <w:numId w:val="2"/>
+        </w:numPr>
+        <w:rPr>
+          <w:rFonts w:ascii="Times New Roman" w:hAnsi="Times New Roman" w:cs="Times New Roman"/>
+          <w:sz w:val="44"/>
+          <w:szCs w:val="44"/>
+          <w:lang w:val="en-US"/>
+        </w:rPr>
+      </w:pPr>
+      <w:r>
+        <w:rPr>
+          <w:rFonts w:ascii="Times New Roman" w:hAnsi="Times New Roman" w:cs="Times New Roman"/>
+          <w:sz w:val="44"/>
+          <w:szCs w:val="44"/>
+          <w:lang w:val="en-US"/>
+        </w:rPr>
+        <w:t>Doctor navigation bar tweak</w:t>
       </w:r>
     </w:p>
     <w:p>
@@ -1840,7 +2673,7 @@
   <w:abstractNum w:abstractNumId="0" w15:restartNumberingAfterBreak="0">
     <w:nsid w:val="54016DA5"/>
     <w:multiLevelType w:val="hybridMultilevel"/>
-    <w:tmpl w:val="3A22897C"/>
+    <w:tmpl w:val="9AF2CFAE"/>
     <w:lvl w:ilvl="0" w:tplc="D8FE178C">
       <w:numFmt w:val="bullet"/>
       <w:lvlText w:val=""/>

</xml_diff>

<commit_message>
peer assessment Ethan Rayner updated
</commit_message>
<xml_diff>
--- a/Milestone_2/peer_assessment_milestone2.docx
+++ b/Milestone_2/peer_assessment_milestone2.docx
@@ -1154,6 +1154,29 @@
     </w:p>
     <w:p>
       <w:pPr>
+        <w:rPr>
+          <w:rFonts w:ascii="Times New Roman" w:eastAsiaTheme="majorEastAsia" w:hAnsi="Times New Roman" w:cs="Times New Roman"/>
+          <w:b/>
+          <w:bCs/>
+          <w:sz w:val="52"/>
+          <w:szCs w:val="52"/>
+          <w:lang w:val="en-US"/>
+        </w:rPr>
+      </w:pPr>
+      <w:r>
+        <w:rPr>
+          <w:rFonts w:ascii="Times New Roman" w:hAnsi="Times New Roman" w:cs="Times New Roman"/>
+          <w:b/>
+          <w:bCs/>
+          <w:sz w:val="52"/>
+          <w:szCs w:val="52"/>
+          <w:lang w:val="en-US"/>
+        </w:rPr>
+        <w:br w:type="page"/>
+      </w:r>
+    </w:p>
+    <w:p>
+      <w:pPr>
         <w:pStyle w:val="Heading1"/>
         <w:shd w:val="clear" w:color="auto" w:fill="C9C9C9" w:themeFill="accent3" w:themeFillTint="99"/>
         <w:rPr>
@@ -1176,6 +1199,7 @@
           <w:szCs w:val="52"/>
           <w:lang w:val="en-US"/>
         </w:rPr>
+        <w:lastRenderedPageBreak/>
         <w:t xml:space="preserve">Member </w:t>
       </w:r>
       <w:r>
@@ -1387,6 +1411,54 @@
           <w:szCs w:val="44"/>
           <w:lang w:val="en-US"/>
         </w:rPr>
+        <w:t>Chat page partial functionality</w:t>
+      </w:r>
+    </w:p>
+    <w:p>
+      <w:pPr>
+        <w:pStyle w:val="ListParagraph"/>
+        <w:numPr>
+          <w:ilvl w:val="2"/>
+          <w:numId w:val="2"/>
+        </w:numPr>
+        <w:rPr>
+          <w:rFonts w:ascii="Times New Roman" w:hAnsi="Times New Roman" w:cs="Times New Roman"/>
+          <w:sz w:val="44"/>
+          <w:szCs w:val="44"/>
+          <w:lang w:val="en-US"/>
+        </w:rPr>
+      </w:pPr>
+      <w:r>
+        <w:rPr>
+          <w:rFonts w:ascii="Times New Roman" w:hAnsi="Times New Roman" w:cs="Times New Roman"/>
+          <w:sz w:val="44"/>
+          <w:szCs w:val="44"/>
+          <w:lang w:val="en-US"/>
+        </w:rPr>
+        <w:t>For both Doctor and Patient</w:t>
+      </w:r>
+    </w:p>
+    <w:p>
+      <w:pPr>
+        <w:pStyle w:val="ListParagraph"/>
+        <w:numPr>
+          <w:ilvl w:val="1"/>
+          <w:numId w:val="2"/>
+        </w:numPr>
+        <w:rPr>
+          <w:rFonts w:ascii="Times New Roman" w:hAnsi="Times New Roman" w:cs="Times New Roman"/>
+          <w:sz w:val="44"/>
+          <w:szCs w:val="44"/>
+          <w:lang w:val="en-US"/>
+        </w:rPr>
+      </w:pPr>
+      <w:r>
+        <w:rPr>
+          <w:rFonts w:ascii="Times New Roman" w:hAnsi="Times New Roman" w:cs="Times New Roman"/>
+          <w:sz w:val="44"/>
+          <w:szCs w:val="44"/>
+          <w:lang w:val="en-US"/>
+        </w:rPr>
         <w:t>Definitions of Done</w:t>
       </w:r>
     </w:p>
@@ -1680,7 +1752,30 @@
           <w:szCs w:val="44"/>
           <w:lang w:val="en-US"/>
         </w:rPr>
-        <w:t>Setup backend configurations including application.properties, dialect, repository, service, controller and other entities.</w:t>
+        <w:lastRenderedPageBreak/>
+        <w:t xml:space="preserve">Setup backend configurations including </w:t>
+      </w:r>
+      <w:proofErr w:type="spellStart"/>
+      <w:proofErr w:type="gramStart"/>
+      <w:r>
+        <w:rPr>
+          <w:rFonts w:ascii="Times New Roman" w:hAnsi="Times New Roman" w:cs="Times New Roman"/>
+          <w:sz w:val="44"/>
+          <w:szCs w:val="44"/>
+          <w:lang w:val="en-US"/>
+        </w:rPr>
+        <w:t>application.properties</w:t>
+      </w:r>
+      <w:proofErr w:type="spellEnd"/>
+      <w:proofErr w:type="gramEnd"/>
+      <w:r>
+        <w:rPr>
+          <w:rFonts w:ascii="Times New Roman" w:hAnsi="Times New Roman" w:cs="Times New Roman"/>
+          <w:sz w:val="44"/>
+          <w:szCs w:val="44"/>
+          <w:lang w:val="en-US"/>
+        </w:rPr>
+        <w:t>, dialect, repository, service, controller and other entities.</w:t>
       </w:r>
     </w:p>
     <w:p>
@@ -2125,6 +2220,7 @@
           <w:szCs w:val="44"/>
           <w:lang w:val="en-US"/>
         </w:rPr>
+        <w:lastRenderedPageBreak/>
         <w:t>Frontend and backend</w:t>
       </w:r>
     </w:p>
@@ -2386,7 +2482,6 @@
           <w:szCs w:val="44"/>
           <w:lang w:val="en-US"/>
         </w:rPr>
-        <w:lastRenderedPageBreak/>
         <w:t>User Stories 12-13</w:t>
       </w:r>
     </w:p>
@@ -2483,8 +2578,19 @@
           <w:szCs w:val="44"/>
           <w:lang w:val="en-US"/>
         </w:rPr>
-        <w:t>integration with doctorId</w:t>
-      </w:r>
+        <w:t xml:space="preserve">integration with </w:t>
+      </w:r>
+      <w:proofErr w:type="spellStart"/>
+      <w:r>
+        <w:rPr>
+          <w:rFonts w:ascii="Times New Roman" w:hAnsi="Times New Roman" w:cs="Times New Roman"/>
+          <w:sz w:val="44"/>
+          <w:szCs w:val="44"/>
+          <w:lang w:val="en-US"/>
+        </w:rPr>
+        <w:t>doctorId</w:t>
+      </w:r>
+      <w:proofErr w:type="spellEnd"/>
       <w:r>
         <w:rPr>
           <w:rFonts w:ascii="Times New Roman" w:hAnsi="Times New Roman" w:cs="Times New Roman"/>

</xml_diff>